<commit_message>
simple markdown report donw
</commit_message>
<xml_diff>
--- a/Sample_Report_Source.docx
+++ b/Sample_Report_Source.docx
@@ -171,7 +171,7 @@
         <w:t xml:space="preserve">Important</w:t>
       </w:r>
       <w:r>
-        <w:t xml:space="preserve">: It is easy to get lost in the beautiful intricacies of generating perfectly-formatted reports using these more powerful tools for generating reports from markdown. However, the real bottleneck is getting a streamlined workflow up and running, from the individual data contributors to a basic summary of available information. Until that step works smoothly, a very basic report like this example should be sufficient.</w:t>
+        <w:t xml:space="preserve">: It is easy to get lost in the beautiful intricacies of generating perfectly-formatted reports using these more powerful tools for generating reports from markdown. However, the real bottleneck is getting a streamlined workflow up and running, from the individual data contributors to a basic summary of available information. Until that step works smoothly, a very basic report like this example should be sufficient. All the packages you need are already part of your RStudio install, so no additional setup is required.</w:t>
       </w:r>
       <w:r>
         <w:t xml:space="preserve"> </w:t>
@@ -1444,16 +1444,3870 @@
       </w:tr>
     </w:tbl>
     <w:bookmarkEnd w:id="34"/>
-    <w:bookmarkStart w:id="35" w:name="example-of-a-project-detail-section"/>
+    <w:bookmarkStart w:id="38" w:name="Xfce8690aa613b11822eb260d60924455a71a4f7"/>
     <w:p>
       <w:pPr>
         <w:pStyle w:val="Heading2"/>
       </w:pPr>
       <w:r>
-        <w:t xml:space="preserve">Example of A Project Detail Section</w:t>
+        <w:t xml:space="preserve">Example of Appendix Section With Project Details - Pilot Station Sonar</w:t>
       </w:r>
     </w:p>
-    <w:bookmarkEnd w:id="35"/>
+    <w:p>
+      <w:pPr>
+        <w:pStyle w:val="FirstParagraph"/>
+      </w:pPr>
+      <w:r>
+        <w:drawing>
+          <wp:inline>
+            <wp:extent cx="5334000" cy="4000500"/>
+            <wp:effectExtent b="0" l="0" r="0" t="0"/>
+            <wp:docPr descr="" title="" id="36" name="Picture"/>
+            <a:graphic>
+              <a:graphicData uri="http://schemas.openxmlformats.org/drawingml/2006/picture">
+                <pic:pic>
+                  <pic:nvPicPr>
+                    <pic:cNvPr descr="PLOTS/IndividualDashboards/TimeSeries_PilotStation.png" id="37" name="Picture"/>
+                    <pic:cNvPicPr>
+                      <a:picLocks noChangeArrowheads="1" noChangeAspect="1"/>
+                    </pic:cNvPicPr>
+                  </pic:nvPicPr>
+                  <pic:blipFill>
+                    <a:blip r:embed="rId35"/>
+                    <a:stretch>
+                      <a:fillRect/>
+                    </a:stretch>
+                  </pic:blipFill>
+                  <pic:spPr bwMode="auto">
+                    <a:xfrm>
+                      <a:off x="0" y="0"/>
+                      <a:ext cx="5334000" cy="4000500"/>
+                    </a:xfrm>
+                    <a:prstGeom prst="rect">
+                      <a:avLst/>
+                    </a:prstGeom>
+                    <a:noFill/>
+                    <a:ln w="9525">
+                      <a:noFill/>
+                      <a:headEnd/>
+                      <a:tailEnd/>
+                    </a:ln>
+                  </pic:spPr>
+                </pic:pic>
+              </a:graphicData>
+            </a:graphic>
+          </wp:inline>
+        </w:drawing>
+      </w:r>
+    </w:p>
+    <w:p>
+      <w:pPr>
+        <w:pStyle w:val="BodyText"/>
+      </w:pPr>
+      <w:r>
+        <w:rPr>
+          <w:bCs/>
+          <w:b/>
+        </w:rPr>
+        <w:t xml:space="preserve">Figure A.1:</w:t>
+      </w:r>
+      <w:r>
+        <w:t xml:space="preserve"> </w:t>
+      </w:r>
+      <w:r>
+        <w:t xml:space="preserve">Time series of abundance estimates - Pilot Station Sonar.</w:t>
+      </w:r>
+    </w:p>
+    <w:p>
+      <w:pPr>
+        <w:pStyle w:val="BodyText"/>
+      </w:pPr>
+      <w:r>
+        <w:rPr>
+          <w:bCs/>
+          <w:b/>
+        </w:rPr>
+        <w:t xml:space="preserve">Table A.1:</w:t>
+      </w:r>
+      <w:r>
+        <w:t xml:space="preserve"> </w:t>
+      </w:r>
+      <w:r>
+        <w:t xml:space="preserve">Annual estimates - Pilot Station Sonar</w:t>
+      </w:r>
+    </w:p>
+    <w:tbl>
+      <w:tblPr>
+        <w:tblStyle w:val="Table"/>
+        <w:tblW w:type="auto" w:w="0"/>
+        <w:tblLook w:firstRow="1" w:lastRow="0" w:firstColumn="0" w:lastColumn="0" w:noHBand="0" w:noVBand="0" w:val="0020"/>
+      </w:tblPr>
+      <w:tblGrid>
+        <w:gridCol w:w="1320"/>
+        <w:gridCol w:w="1320"/>
+        <w:gridCol w:w="1320"/>
+        <w:gridCol w:w="1320"/>
+        <w:gridCol w:w="1320"/>
+        <w:gridCol w:w="1320"/>
+      </w:tblGrid>
+      <w:tr>
+        <w:trPr>
+          <w:tblHeader w:val="true"/>
+        </w:trPr>
+        <w:tc>
+          <w:tcPr/>
+          <w:p>
+            <w:pPr>
+              <w:pStyle w:val="Compact"/>
+              <w:jc w:val="right"/>
+            </w:pPr>
+            <w:r>
+              <w:t xml:space="preserve">Year</w:t>
+            </w:r>
+          </w:p>
+        </w:tc>
+        <w:tc>
+          <w:tcPr/>
+          <w:p>
+            <w:pPr>
+              <w:pStyle w:val="Compact"/>
+              <w:jc w:val="right"/>
+            </w:pPr>
+            <w:r>
+              <w:t xml:space="preserve">Estimate</w:t>
+            </w:r>
+          </w:p>
+        </w:tc>
+        <w:tc>
+          <w:tcPr/>
+          <w:p>
+            <w:pPr>
+              <w:pStyle w:val="Compact"/>
+              <w:jc w:val="right"/>
+            </w:pPr>
+            <w:r>
+              <w:t xml:space="preserve">SE</w:t>
+            </w:r>
+          </w:p>
+        </w:tc>
+        <w:tc>
+          <w:tcPr/>
+          <w:p>
+            <w:pPr>
+              <w:pStyle w:val="Compact"/>
+              <w:jc w:val="right"/>
+            </w:pPr>
+            <w:r>
+              <w:t xml:space="preserve">CV</w:t>
+            </w:r>
+          </w:p>
+        </w:tc>
+        <w:tc>
+          <w:tcPr/>
+          <w:p>
+            <w:pPr>
+              <w:pStyle w:val="Compact"/>
+              <w:jc w:val="right"/>
+            </w:pPr>
+            <w:r>
+              <w:t xml:space="preserve">Lower</w:t>
+            </w:r>
+          </w:p>
+        </w:tc>
+        <w:tc>
+          <w:tcPr/>
+          <w:p>
+            <w:pPr>
+              <w:pStyle w:val="Compact"/>
+              <w:jc w:val="right"/>
+            </w:pPr>
+            <w:r>
+              <w:t xml:space="preserve">Upper</w:t>
+            </w:r>
+          </w:p>
+        </w:tc>
+      </w:tr>
+      <w:tr>
+        <w:tc>
+          <w:tcPr/>
+          <w:p>
+            <w:pPr>
+              <w:pStyle w:val="Compact"/>
+              <w:jc w:val="right"/>
+            </w:pPr>
+            <w:r>
+              <w:t xml:space="preserve">1986</w:t>
+            </w:r>
+          </w:p>
+        </w:tc>
+        <w:tc>
+          <w:tcPr/>
+          <w:p>
+            <w:pPr>
+              <w:pStyle w:val="Compact"/>
+              <w:jc w:val="right"/>
+            </w:pPr>
+            <w:r>
+              <w:t xml:space="preserve">169067</w:t>
+            </w:r>
+          </w:p>
+        </w:tc>
+        <w:tc>
+          <w:tcPr/>
+          <w:p>
+            <w:pPr>
+              <w:pStyle w:val="Compact"/>
+              <w:jc w:val="right"/>
+            </w:pPr>
+            <w:r>
+              <w:t xml:space="preserve">NA</w:t>
+            </w:r>
+          </w:p>
+        </w:tc>
+        <w:tc>
+          <w:tcPr/>
+          <w:p>
+            <w:pPr>
+              <w:pStyle w:val="Compact"/>
+              <w:jc w:val="right"/>
+            </w:pPr>
+            <w:r>
+              <w:t xml:space="preserve">NA</w:t>
+            </w:r>
+          </w:p>
+        </w:tc>
+        <w:tc>
+          <w:tcPr/>
+          <w:p>
+            <w:pPr>
+              <w:pStyle w:val="Compact"/>
+              <w:jc w:val="right"/>
+            </w:pPr>
+            <w:r>
+              <w:t xml:space="preserve">NA</w:t>
+            </w:r>
+          </w:p>
+        </w:tc>
+        <w:tc>
+          <w:tcPr/>
+          <w:p>
+            <w:pPr>
+              <w:pStyle w:val="Compact"/>
+              <w:jc w:val="right"/>
+            </w:pPr>
+            <w:r>
+              <w:t xml:space="preserve">NA</w:t>
+            </w:r>
+          </w:p>
+        </w:tc>
+      </w:tr>
+      <w:tr>
+        <w:tc>
+          <w:tcPr/>
+          <w:p>
+            <w:pPr>
+              <w:pStyle w:val="Compact"/>
+              <w:jc w:val="right"/>
+            </w:pPr>
+            <w:r>
+              <w:t xml:space="preserve">1987</w:t>
+            </w:r>
+          </w:p>
+        </w:tc>
+        <w:tc>
+          <w:tcPr/>
+          <w:p>
+            <w:pPr>
+              <w:pStyle w:val="Compact"/>
+              <w:jc w:val="right"/>
+            </w:pPr>
+            <w:r>
+              <w:t xml:space="preserve">116126</w:t>
+            </w:r>
+          </w:p>
+        </w:tc>
+        <w:tc>
+          <w:tcPr/>
+          <w:p>
+            <w:pPr>
+              <w:pStyle w:val="Compact"/>
+              <w:jc w:val="right"/>
+            </w:pPr>
+            <w:r>
+              <w:t xml:space="preserve">NA</w:t>
+            </w:r>
+          </w:p>
+        </w:tc>
+        <w:tc>
+          <w:tcPr/>
+          <w:p>
+            <w:pPr>
+              <w:pStyle w:val="Compact"/>
+              <w:jc w:val="right"/>
+            </w:pPr>
+            <w:r>
+              <w:t xml:space="preserve">NA</w:t>
+            </w:r>
+          </w:p>
+        </w:tc>
+        <w:tc>
+          <w:tcPr/>
+          <w:p>
+            <w:pPr>
+              <w:pStyle w:val="Compact"/>
+              <w:jc w:val="right"/>
+            </w:pPr>
+            <w:r>
+              <w:t xml:space="preserve">NA</w:t>
+            </w:r>
+          </w:p>
+        </w:tc>
+        <w:tc>
+          <w:tcPr/>
+          <w:p>
+            <w:pPr>
+              <w:pStyle w:val="Compact"/>
+              <w:jc w:val="right"/>
+            </w:pPr>
+            <w:r>
+              <w:t xml:space="preserve">NA</w:t>
+            </w:r>
+          </w:p>
+        </w:tc>
+      </w:tr>
+      <w:tr>
+        <w:tc>
+          <w:tcPr/>
+          <w:p>
+            <w:pPr>
+              <w:pStyle w:val="Compact"/>
+              <w:jc w:val="right"/>
+            </w:pPr>
+            <w:r>
+              <w:t xml:space="preserve">1988</w:t>
+            </w:r>
+          </w:p>
+        </w:tc>
+        <w:tc>
+          <w:tcPr/>
+          <w:p>
+            <w:pPr>
+              <w:pStyle w:val="Compact"/>
+              <w:jc w:val="right"/>
+            </w:pPr>
+            <w:r>
+              <w:t xml:space="preserve">120656</w:t>
+            </w:r>
+          </w:p>
+        </w:tc>
+        <w:tc>
+          <w:tcPr/>
+          <w:p>
+            <w:pPr>
+              <w:pStyle w:val="Compact"/>
+              <w:jc w:val="right"/>
+            </w:pPr>
+            <w:r>
+              <w:t xml:space="preserve">NA</w:t>
+            </w:r>
+          </w:p>
+        </w:tc>
+        <w:tc>
+          <w:tcPr/>
+          <w:p>
+            <w:pPr>
+              <w:pStyle w:val="Compact"/>
+              <w:jc w:val="right"/>
+            </w:pPr>
+            <w:r>
+              <w:t xml:space="preserve">NA</w:t>
+            </w:r>
+          </w:p>
+        </w:tc>
+        <w:tc>
+          <w:tcPr/>
+          <w:p>
+            <w:pPr>
+              <w:pStyle w:val="Compact"/>
+              <w:jc w:val="right"/>
+            </w:pPr>
+            <w:r>
+              <w:t xml:space="preserve">NA</w:t>
+            </w:r>
+          </w:p>
+        </w:tc>
+        <w:tc>
+          <w:tcPr/>
+          <w:p>
+            <w:pPr>
+              <w:pStyle w:val="Compact"/>
+              <w:jc w:val="right"/>
+            </w:pPr>
+            <w:r>
+              <w:t xml:space="preserve">NA</w:t>
+            </w:r>
+          </w:p>
+        </w:tc>
+      </w:tr>
+      <w:tr>
+        <w:tc>
+          <w:tcPr/>
+          <w:p>
+            <w:pPr>
+              <w:pStyle w:val="Compact"/>
+              <w:jc w:val="right"/>
+            </w:pPr>
+            <w:r>
+              <w:t xml:space="preserve">1989</w:t>
+            </w:r>
+          </w:p>
+        </w:tc>
+        <w:tc>
+          <w:tcPr/>
+          <w:p>
+            <w:pPr>
+              <w:pStyle w:val="Compact"/>
+              <w:jc w:val="right"/>
+            </w:pPr>
+            <w:r>
+              <w:t xml:space="preserve">91545</w:t>
+            </w:r>
+          </w:p>
+        </w:tc>
+        <w:tc>
+          <w:tcPr/>
+          <w:p>
+            <w:pPr>
+              <w:pStyle w:val="Compact"/>
+              <w:jc w:val="right"/>
+            </w:pPr>
+            <w:r>
+              <w:t xml:space="preserve">NA</w:t>
+            </w:r>
+          </w:p>
+        </w:tc>
+        <w:tc>
+          <w:tcPr/>
+          <w:p>
+            <w:pPr>
+              <w:pStyle w:val="Compact"/>
+              <w:jc w:val="right"/>
+            </w:pPr>
+            <w:r>
+              <w:t xml:space="preserve">NA</w:t>
+            </w:r>
+          </w:p>
+        </w:tc>
+        <w:tc>
+          <w:tcPr/>
+          <w:p>
+            <w:pPr>
+              <w:pStyle w:val="Compact"/>
+              <w:jc w:val="right"/>
+            </w:pPr>
+            <w:r>
+              <w:t xml:space="preserve">NA</w:t>
+            </w:r>
+          </w:p>
+        </w:tc>
+        <w:tc>
+          <w:tcPr/>
+          <w:p>
+            <w:pPr>
+              <w:pStyle w:val="Compact"/>
+              <w:jc w:val="right"/>
+            </w:pPr>
+            <w:r>
+              <w:t xml:space="preserve">NA</w:t>
+            </w:r>
+          </w:p>
+        </w:tc>
+      </w:tr>
+      <w:tr>
+        <w:tc>
+          <w:tcPr/>
+          <w:p>
+            <w:pPr>
+              <w:pStyle w:val="Compact"/>
+              <w:jc w:val="right"/>
+            </w:pPr>
+            <w:r>
+              <w:t xml:space="preserve">1990</w:t>
+            </w:r>
+          </w:p>
+        </w:tc>
+        <w:tc>
+          <w:tcPr/>
+          <w:p>
+            <w:pPr>
+              <w:pStyle w:val="Compact"/>
+              <w:jc w:val="right"/>
+            </w:pPr>
+            <w:r>
+              <w:t xml:space="preserve">156097</w:t>
+            </w:r>
+          </w:p>
+        </w:tc>
+        <w:tc>
+          <w:tcPr/>
+          <w:p>
+            <w:pPr>
+              <w:pStyle w:val="Compact"/>
+              <w:jc w:val="right"/>
+            </w:pPr>
+            <w:r>
+              <w:t xml:space="preserve">NA</w:t>
+            </w:r>
+          </w:p>
+        </w:tc>
+        <w:tc>
+          <w:tcPr/>
+          <w:p>
+            <w:pPr>
+              <w:pStyle w:val="Compact"/>
+              <w:jc w:val="right"/>
+            </w:pPr>
+            <w:r>
+              <w:t xml:space="preserve">NA</w:t>
+            </w:r>
+          </w:p>
+        </w:tc>
+        <w:tc>
+          <w:tcPr/>
+          <w:p>
+            <w:pPr>
+              <w:pStyle w:val="Compact"/>
+              <w:jc w:val="right"/>
+            </w:pPr>
+            <w:r>
+              <w:t xml:space="preserve">NA</w:t>
+            </w:r>
+          </w:p>
+        </w:tc>
+        <w:tc>
+          <w:tcPr/>
+          <w:p>
+            <w:pPr>
+              <w:pStyle w:val="Compact"/>
+              <w:jc w:val="right"/>
+            </w:pPr>
+            <w:r>
+              <w:t xml:space="preserve">NA</w:t>
+            </w:r>
+          </w:p>
+        </w:tc>
+      </w:tr>
+      <w:tr>
+        <w:tc>
+          <w:tcPr/>
+          <w:p>
+            <w:pPr>
+              <w:pStyle w:val="Compact"/>
+              <w:jc w:val="right"/>
+            </w:pPr>
+            <w:r>
+              <w:t xml:space="preserve">1991</w:t>
+            </w:r>
+          </w:p>
+        </w:tc>
+        <w:tc>
+          <w:tcPr/>
+          <w:p>
+            <w:pPr>
+              <w:pStyle w:val="Compact"/>
+              <w:jc w:val="right"/>
+            </w:pPr>
+            <w:r>
+              <w:t xml:space="preserve">75676</w:t>
+            </w:r>
+          </w:p>
+        </w:tc>
+        <w:tc>
+          <w:tcPr/>
+          <w:p>
+            <w:pPr>
+              <w:pStyle w:val="Compact"/>
+              <w:jc w:val="right"/>
+            </w:pPr>
+            <w:r>
+              <w:t xml:space="preserve">NA</w:t>
+            </w:r>
+          </w:p>
+        </w:tc>
+        <w:tc>
+          <w:tcPr/>
+          <w:p>
+            <w:pPr>
+              <w:pStyle w:val="Compact"/>
+              <w:jc w:val="right"/>
+            </w:pPr>
+            <w:r>
+              <w:t xml:space="preserve">NA</w:t>
+            </w:r>
+          </w:p>
+        </w:tc>
+        <w:tc>
+          <w:tcPr/>
+          <w:p>
+            <w:pPr>
+              <w:pStyle w:val="Compact"/>
+              <w:jc w:val="right"/>
+            </w:pPr>
+            <w:r>
+              <w:t xml:space="preserve">NA</w:t>
+            </w:r>
+          </w:p>
+        </w:tc>
+        <w:tc>
+          <w:tcPr/>
+          <w:p>
+            <w:pPr>
+              <w:pStyle w:val="Compact"/>
+              <w:jc w:val="right"/>
+            </w:pPr>
+            <w:r>
+              <w:t xml:space="preserve">NA</w:t>
+            </w:r>
+          </w:p>
+        </w:tc>
+      </w:tr>
+      <w:tr>
+        <w:tc>
+          <w:tcPr/>
+          <w:p>
+            <w:pPr>
+              <w:pStyle w:val="Compact"/>
+              <w:jc w:val="right"/>
+            </w:pPr>
+            <w:r>
+              <w:t xml:space="preserve">1993</w:t>
+            </w:r>
+          </w:p>
+        </w:tc>
+        <w:tc>
+          <w:tcPr/>
+          <w:p>
+            <w:pPr>
+              <w:pStyle w:val="Compact"/>
+              <w:jc w:val="right"/>
+            </w:pPr>
+            <w:r>
+              <w:t xml:space="preserve">134854</w:t>
+            </w:r>
+          </w:p>
+        </w:tc>
+        <w:tc>
+          <w:tcPr/>
+          <w:p>
+            <w:pPr>
+              <w:pStyle w:val="Compact"/>
+              <w:jc w:val="right"/>
+            </w:pPr>
+            <w:r>
+              <w:t xml:space="preserve">NA</w:t>
+            </w:r>
+          </w:p>
+        </w:tc>
+        <w:tc>
+          <w:tcPr/>
+          <w:p>
+            <w:pPr>
+              <w:pStyle w:val="Compact"/>
+              <w:jc w:val="right"/>
+            </w:pPr>
+            <w:r>
+              <w:t xml:space="preserve">NA</w:t>
+            </w:r>
+          </w:p>
+        </w:tc>
+        <w:tc>
+          <w:tcPr/>
+          <w:p>
+            <w:pPr>
+              <w:pStyle w:val="Compact"/>
+              <w:jc w:val="right"/>
+            </w:pPr>
+            <w:r>
+              <w:t xml:space="preserve">NA</w:t>
+            </w:r>
+          </w:p>
+        </w:tc>
+        <w:tc>
+          <w:tcPr/>
+          <w:p>
+            <w:pPr>
+              <w:pStyle w:val="Compact"/>
+              <w:jc w:val="right"/>
+            </w:pPr>
+            <w:r>
+              <w:t xml:space="preserve">NA</w:t>
+            </w:r>
+          </w:p>
+        </w:tc>
+      </w:tr>
+      <w:tr>
+        <w:tc>
+          <w:tcPr/>
+          <w:p>
+            <w:pPr>
+              <w:pStyle w:val="Compact"/>
+              <w:jc w:val="right"/>
+            </w:pPr>
+            <w:r>
+              <w:t xml:space="preserve">1994</w:t>
+            </w:r>
+          </w:p>
+        </w:tc>
+        <w:tc>
+          <w:tcPr/>
+          <w:p>
+            <w:pPr>
+              <w:pStyle w:val="Compact"/>
+              <w:jc w:val="right"/>
+            </w:pPr>
+            <w:r>
+              <w:t xml:space="preserve">141795</w:t>
+            </w:r>
+          </w:p>
+        </w:tc>
+        <w:tc>
+          <w:tcPr/>
+          <w:p>
+            <w:pPr>
+              <w:pStyle w:val="Compact"/>
+              <w:jc w:val="right"/>
+            </w:pPr>
+            <w:r>
+              <w:t xml:space="preserve">NA</w:t>
+            </w:r>
+          </w:p>
+        </w:tc>
+        <w:tc>
+          <w:tcPr/>
+          <w:p>
+            <w:pPr>
+              <w:pStyle w:val="Compact"/>
+              <w:jc w:val="right"/>
+            </w:pPr>
+            <w:r>
+              <w:t xml:space="preserve">NA</w:t>
+            </w:r>
+          </w:p>
+        </w:tc>
+        <w:tc>
+          <w:tcPr/>
+          <w:p>
+            <w:pPr>
+              <w:pStyle w:val="Compact"/>
+              <w:jc w:val="right"/>
+            </w:pPr>
+            <w:r>
+              <w:t xml:space="preserve">NA</w:t>
+            </w:r>
+          </w:p>
+        </w:tc>
+        <w:tc>
+          <w:tcPr/>
+          <w:p>
+            <w:pPr>
+              <w:pStyle w:val="Compact"/>
+              <w:jc w:val="right"/>
+            </w:pPr>
+            <w:r>
+              <w:t xml:space="preserve">NA</w:t>
+            </w:r>
+          </w:p>
+        </w:tc>
+      </w:tr>
+      <w:tr>
+        <w:tc>
+          <w:tcPr/>
+          <w:p>
+            <w:pPr>
+              <w:pStyle w:val="Compact"/>
+              <w:jc w:val="right"/>
+            </w:pPr>
+            <w:r>
+              <w:t xml:space="preserve">1995</w:t>
+            </w:r>
+          </w:p>
+        </w:tc>
+        <w:tc>
+          <w:tcPr/>
+          <w:p>
+            <w:pPr>
+              <w:pStyle w:val="Compact"/>
+              <w:jc w:val="right"/>
+            </w:pPr>
+            <w:r>
+              <w:t xml:space="preserve">221357</w:t>
+            </w:r>
+          </w:p>
+        </w:tc>
+        <w:tc>
+          <w:tcPr/>
+          <w:p>
+            <w:pPr>
+              <w:pStyle w:val="Compact"/>
+              <w:jc w:val="right"/>
+            </w:pPr>
+            <w:r>
+              <w:t xml:space="preserve">18313</w:t>
+            </w:r>
+          </w:p>
+        </w:tc>
+        <w:tc>
+          <w:tcPr/>
+          <w:p>
+            <w:pPr>
+              <w:pStyle w:val="Compact"/>
+              <w:jc w:val="right"/>
+            </w:pPr>
+            <w:r>
+              <w:t xml:space="preserve">0.0827306</w:t>
+            </w:r>
+          </w:p>
+        </w:tc>
+        <w:tc>
+          <w:tcPr/>
+          <w:p>
+            <w:pPr>
+              <w:pStyle w:val="Compact"/>
+              <w:jc w:val="right"/>
+            </w:pPr>
+            <w:r>
+              <w:t xml:space="preserve">184731</w:t>
+            </w:r>
+          </w:p>
+        </w:tc>
+        <w:tc>
+          <w:tcPr/>
+          <w:p>
+            <w:pPr>
+              <w:pStyle w:val="Compact"/>
+              <w:jc w:val="right"/>
+            </w:pPr>
+            <w:r>
+              <w:t xml:space="preserve">257983</w:t>
+            </w:r>
+          </w:p>
+        </w:tc>
+      </w:tr>
+      <w:tr>
+        <w:tc>
+          <w:tcPr/>
+          <w:p>
+            <w:pPr>
+              <w:pStyle w:val="Compact"/>
+              <w:jc w:val="right"/>
+            </w:pPr>
+            <w:r>
+              <w:t xml:space="preserve">1997</w:t>
+            </w:r>
+          </w:p>
+        </w:tc>
+        <w:tc>
+          <w:tcPr/>
+          <w:p>
+            <w:pPr>
+              <w:pStyle w:val="Compact"/>
+              <w:jc w:val="right"/>
+            </w:pPr>
+            <w:r>
+              <w:t xml:space="preserve">199763</w:t>
+            </w:r>
+          </w:p>
+        </w:tc>
+        <w:tc>
+          <w:tcPr/>
+          <w:p>
+            <w:pPr>
+              <w:pStyle w:val="Compact"/>
+              <w:jc w:val="right"/>
+            </w:pPr>
+            <w:r>
+              <w:t xml:space="preserve">20535</w:t>
+            </w:r>
+          </w:p>
+        </w:tc>
+        <w:tc>
+          <w:tcPr/>
+          <w:p>
+            <w:pPr>
+              <w:pStyle w:val="Compact"/>
+              <w:jc w:val="right"/>
+            </w:pPr>
+            <w:r>
+              <w:t xml:space="preserve">0.1027968</w:t>
+            </w:r>
+          </w:p>
+        </w:tc>
+        <w:tc>
+          <w:tcPr/>
+          <w:p>
+            <w:pPr>
+              <w:pStyle w:val="Compact"/>
+              <w:jc w:val="right"/>
+            </w:pPr>
+            <w:r>
+              <w:t xml:space="preserve">158693</w:t>
+            </w:r>
+          </w:p>
+        </w:tc>
+        <w:tc>
+          <w:tcPr/>
+          <w:p>
+            <w:pPr>
+              <w:pStyle w:val="Compact"/>
+              <w:jc w:val="right"/>
+            </w:pPr>
+            <w:r>
+              <w:t xml:space="preserve">240833</w:t>
+            </w:r>
+          </w:p>
+        </w:tc>
+      </w:tr>
+      <w:tr>
+        <w:tc>
+          <w:tcPr/>
+          <w:p>
+            <w:pPr>
+              <w:pStyle w:val="Compact"/>
+              <w:jc w:val="right"/>
+            </w:pPr>
+            <w:r>
+              <w:t xml:space="preserve">1998</w:t>
+            </w:r>
+          </w:p>
+        </w:tc>
+        <w:tc>
+          <w:tcPr/>
+          <w:p>
+            <w:pPr>
+              <w:pStyle w:val="Compact"/>
+              <w:jc w:val="right"/>
+            </w:pPr>
+            <w:r>
+              <w:t xml:space="preserve">108038</w:t>
+            </w:r>
+          </w:p>
+        </w:tc>
+        <w:tc>
+          <w:tcPr/>
+          <w:p>
+            <w:pPr>
+              <w:pStyle w:val="Compact"/>
+              <w:jc w:val="right"/>
+            </w:pPr>
+            <w:r>
+              <w:t xml:space="preserve">51703</w:t>
+            </w:r>
+          </w:p>
+        </w:tc>
+        <w:tc>
+          <w:tcPr/>
+          <w:p>
+            <w:pPr>
+              <w:pStyle w:val="Compact"/>
+              <w:jc w:val="right"/>
+            </w:pPr>
+            <w:r>
+              <w:t xml:space="preserve">0.4785631</w:t>
+            </w:r>
+          </w:p>
+        </w:tc>
+        <w:tc>
+          <w:tcPr/>
+          <w:p>
+            <w:pPr>
+              <w:pStyle w:val="Compact"/>
+              <w:jc w:val="right"/>
+            </w:pPr>
+            <w:r>
+              <w:t xml:space="preserve">4632</w:t>
+            </w:r>
+          </w:p>
+        </w:tc>
+        <w:tc>
+          <w:tcPr/>
+          <w:p>
+            <w:pPr>
+              <w:pStyle w:val="Compact"/>
+              <w:jc w:val="right"/>
+            </w:pPr>
+            <w:r>
+              <w:t xml:space="preserve">211444</w:t>
+            </w:r>
+          </w:p>
+        </w:tc>
+      </w:tr>
+      <w:tr>
+        <w:tc>
+          <w:tcPr/>
+          <w:p>
+            <w:pPr>
+              <w:pStyle w:val="Compact"/>
+              <w:jc w:val="right"/>
+            </w:pPr>
+            <w:r>
+              <w:t xml:space="preserve">1999</w:t>
+            </w:r>
+          </w:p>
+        </w:tc>
+        <w:tc>
+          <w:tcPr/>
+          <w:p>
+            <w:pPr>
+              <w:pStyle w:val="Compact"/>
+              <w:jc w:val="right"/>
+            </w:pPr>
+            <w:r>
+              <w:t xml:space="preserve">184218</w:t>
+            </w:r>
+          </w:p>
+        </w:tc>
+        <w:tc>
+          <w:tcPr/>
+          <w:p>
+            <w:pPr>
+              <w:pStyle w:val="Compact"/>
+              <w:jc w:val="right"/>
+            </w:pPr>
+            <w:r>
+              <w:t xml:space="preserve">57953</w:t>
+            </w:r>
+          </w:p>
+        </w:tc>
+        <w:tc>
+          <w:tcPr/>
+          <w:p>
+            <w:pPr>
+              <w:pStyle w:val="Compact"/>
+              <w:jc w:val="right"/>
+            </w:pPr>
+            <w:r>
+              <w:t xml:space="preserve">0.3145892</w:t>
+            </w:r>
+          </w:p>
+        </w:tc>
+        <w:tc>
+          <w:tcPr/>
+          <w:p>
+            <w:pPr>
+              <w:pStyle w:val="Compact"/>
+              <w:jc w:val="right"/>
+            </w:pPr>
+            <w:r>
+              <w:t xml:space="preserve">68312</w:t>
+            </w:r>
+          </w:p>
+        </w:tc>
+        <w:tc>
+          <w:tcPr/>
+          <w:p>
+            <w:pPr>
+              <w:pStyle w:val="Compact"/>
+              <w:jc w:val="right"/>
+            </w:pPr>
+            <w:r>
+              <w:t xml:space="preserve">300124</w:t>
+            </w:r>
+          </w:p>
+        </w:tc>
+      </w:tr>
+      <w:tr>
+        <w:tc>
+          <w:tcPr/>
+          <w:p>
+            <w:pPr>
+              <w:pStyle w:val="Compact"/>
+              <w:jc w:val="right"/>
+            </w:pPr>
+            <w:r>
+              <w:t xml:space="preserve">2000</w:t>
+            </w:r>
+          </w:p>
+        </w:tc>
+        <w:tc>
+          <w:tcPr/>
+          <w:p>
+            <w:pPr>
+              <w:pStyle w:val="Compact"/>
+              <w:jc w:val="right"/>
+            </w:pPr>
+            <w:r>
+              <w:t xml:space="preserve">54560</w:t>
+            </w:r>
+          </w:p>
+        </w:tc>
+        <w:tc>
+          <w:tcPr/>
+          <w:p>
+            <w:pPr>
+              <w:pStyle w:val="Compact"/>
+              <w:jc w:val="right"/>
+            </w:pPr>
+            <w:r>
+              <w:t xml:space="preserve">6601</w:t>
+            </w:r>
+          </w:p>
+        </w:tc>
+        <w:tc>
+          <w:tcPr/>
+          <w:p>
+            <w:pPr>
+              <w:pStyle w:val="Compact"/>
+              <w:jc w:val="right"/>
+            </w:pPr>
+            <w:r>
+              <w:t xml:space="preserve">0.1209861</w:t>
+            </w:r>
+          </w:p>
+        </w:tc>
+        <w:tc>
+          <w:tcPr/>
+          <w:p>
+            <w:pPr>
+              <w:pStyle w:val="Compact"/>
+              <w:jc w:val="right"/>
+            </w:pPr>
+            <w:r>
+              <w:t xml:space="preserve">41358</w:t>
+            </w:r>
+          </w:p>
+        </w:tc>
+        <w:tc>
+          <w:tcPr/>
+          <w:p>
+            <w:pPr>
+              <w:pStyle w:val="Compact"/>
+              <w:jc w:val="right"/>
+            </w:pPr>
+            <w:r>
+              <w:t xml:space="preserve">67762</w:t>
+            </w:r>
+          </w:p>
+        </w:tc>
+      </w:tr>
+      <w:tr>
+        <w:tc>
+          <w:tcPr/>
+          <w:p>
+            <w:pPr>
+              <w:pStyle w:val="Compact"/>
+              <w:jc w:val="right"/>
+            </w:pPr>
+            <w:r>
+              <w:t xml:space="preserve">2001</w:t>
+            </w:r>
+          </w:p>
+        </w:tc>
+        <w:tc>
+          <w:tcPr/>
+          <w:p>
+            <w:pPr>
+              <w:pStyle w:val="Compact"/>
+              <w:jc w:val="right"/>
+            </w:pPr>
+            <w:r>
+              <w:t xml:space="preserve">121089</w:t>
+            </w:r>
+          </w:p>
+        </w:tc>
+        <w:tc>
+          <w:tcPr/>
+          <w:p>
+            <w:pPr>
+              <w:pStyle w:val="Compact"/>
+              <w:jc w:val="right"/>
+            </w:pPr>
+            <w:r>
+              <w:t xml:space="preserve">9106</w:t>
+            </w:r>
+          </w:p>
+        </w:tc>
+        <w:tc>
+          <w:tcPr/>
+          <w:p>
+            <w:pPr>
+              <w:pStyle w:val="Compact"/>
+              <w:jc w:val="right"/>
+            </w:pPr>
+            <w:r>
+              <w:t xml:space="preserve">0.0752009</w:t>
+            </w:r>
+          </w:p>
+        </w:tc>
+        <w:tc>
+          <w:tcPr/>
+          <w:p>
+            <w:pPr>
+              <w:pStyle w:val="Compact"/>
+              <w:jc w:val="right"/>
+            </w:pPr>
+            <w:r>
+              <w:t xml:space="preserve">102877</w:t>
+            </w:r>
+          </w:p>
+        </w:tc>
+        <w:tc>
+          <w:tcPr/>
+          <w:p>
+            <w:pPr>
+              <w:pStyle w:val="Compact"/>
+              <w:jc w:val="right"/>
+            </w:pPr>
+            <w:r>
+              <w:t xml:space="preserve">139301</w:t>
+            </w:r>
+          </w:p>
+        </w:tc>
+      </w:tr>
+      <w:tr>
+        <w:tc>
+          <w:tcPr/>
+          <w:p>
+            <w:pPr>
+              <w:pStyle w:val="Compact"/>
+              <w:jc w:val="right"/>
+            </w:pPr>
+            <w:r>
+              <w:t xml:space="preserve">2002</w:t>
+            </w:r>
+          </w:p>
+        </w:tc>
+        <w:tc>
+          <w:tcPr/>
+          <w:p>
+            <w:pPr>
+              <w:pStyle w:val="Compact"/>
+              <w:jc w:val="right"/>
+            </w:pPr>
+            <w:r>
+              <w:t xml:space="preserve">151713</w:t>
+            </w:r>
+          </w:p>
+        </w:tc>
+        <w:tc>
+          <w:tcPr/>
+          <w:p>
+            <w:pPr>
+              <w:pStyle w:val="Compact"/>
+              <w:jc w:val="right"/>
+            </w:pPr>
+            <w:r>
+              <w:t xml:space="preserve">24298</w:t>
+            </w:r>
+          </w:p>
+        </w:tc>
+        <w:tc>
+          <w:tcPr/>
+          <w:p>
+            <w:pPr>
+              <w:pStyle w:val="Compact"/>
+              <w:jc w:val="right"/>
+            </w:pPr>
+            <w:r>
+              <w:t xml:space="preserve">0.1601577</w:t>
+            </w:r>
+          </w:p>
+        </w:tc>
+        <w:tc>
+          <w:tcPr/>
+          <w:p>
+            <w:pPr>
+              <w:pStyle w:val="Compact"/>
+              <w:jc w:val="right"/>
+            </w:pPr>
+            <w:r>
+              <w:t xml:space="preserve">103117</w:t>
+            </w:r>
+          </w:p>
+        </w:tc>
+        <w:tc>
+          <w:tcPr/>
+          <w:p>
+            <w:pPr>
+              <w:pStyle w:val="Compact"/>
+              <w:jc w:val="right"/>
+            </w:pPr>
+            <w:r>
+              <w:t xml:space="preserve">200309</w:t>
+            </w:r>
+          </w:p>
+        </w:tc>
+      </w:tr>
+      <w:tr>
+        <w:tc>
+          <w:tcPr/>
+          <w:p>
+            <w:pPr>
+              <w:pStyle w:val="Compact"/>
+              <w:jc w:val="right"/>
+            </w:pPr>
+            <w:r>
+              <w:t xml:space="preserve">2003</w:t>
+            </w:r>
+          </w:p>
+        </w:tc>
+        <w:tc>
+          <w:tcPr/>
+          <w:p>
+            <w:pPr>
+              <w:pStyle w:val="Compact"/>
+              <w:jc w:val="right"/>
+            </w:pPr>
+            <w:r>
+              <w:t xml:space="preserve">318088</w:t>
+            </w:r>
+          </w:p>
+        </w:tc>
+        <w:tc>
+          <w:tcPr/>
+          <w:p>
+            <w:pPr>
+              <w:pStyle w:val="Compact"/>
+              <w:jc w:val="right"/>
+            </w:pPr>
+            <w:r>
+              <w:t xml:space="preserve">17359</w:t>
+            </w:r>
+          </w:p>
+        </w:tc>
+        <w:tc>
+          <w:tcPr/>
+          <w:p>
+            <w:pPr>
+              <w:pStyle w:val="Compact"/>
+              <w:jc w:val="right"/>
+            </w:pPr>
+            <w:r>
+              <w:t xml:space="preserve">0.0545729</w:t>
+            </w:r>
+          </w:p>
+        </w:tc>
+        <w:tc>
+          <w:tcPr/>
+          <w:p>
+            <w:pPr>
+              <w:pStyle w:val="Compact"/>
+              <w:jc w:val="right"/>
+            </w:pPr>
+            <w:r>
+              <w:t xml:space="preserve">283370</w:t>
+            </w:r>
+          </w:p>
+        </w:tc>
+        <w:tc>
+          <w:tcPr/>
+          <w:p>
+            <w:pPr>
+              <w:pStyle w:val="Compact"/>
+              <w:jc w:val="right"/>
+            </w:pPr>
+            <w:r>
+              <w:t xml:space="preserve">352806</w:t>
+            </w:r>
+          </w:p>
+        </w:tc>
+      </w:tr>
+      <w:tr>
+        <w:tc>
+          <w:tcPr/>
+          <w:p>
+            <w:pPr>
+              <w:pStyle w:val="Compact"/>
+              <w:jc w:val="right"/>
+            </w:pPr>
+            <w:r>
+              <w:t xml:space="preserve">2004</w:t>
+            </w:r>
+          </w:p>
+        </w:tc>
+        <w:tc>
+          <w:tcPr/>
+          <w:p>
+            <w:pPr>
+              <w:pStyle w:val="Compact"/>
+              <w:jc w:val="right"/>
+            </w:pPr>
+            <w:r>
+              <w:t xml:space="preserve">200761</w:t>
+            </w:r>
+          </w:p>
+        </w:tc>
+        <w:tc>
+          <w:tcPr/>
+          <w:p>
+            <w:pPr>
+              <w:pStyle w:val="Compact"/>
+              <w:jc w:val="right"/>
+            </w:pPr>
+            <w:r>
+              <w:t xml:space="preserve">12145</w:t>
+            </w:r>
+          </w:p>
+        </w:tc>
+        <w:tc>
+          <w:tcPr/>
+          <w:p>
+            <w:pPr>
+              <w:pStyle w:val="Compact"/>
+              <w:jc w:val="right"/>
+            </w:pPr>
+            <w:r>
+              <w:t xml:space="preserve">0.0604948</w:t>
+            </w:r>
+          </w:p>
+        </w:tc>
+        <w:tc>
+          <w:tcPr/>
+          <w:p>
+            <w:pPr>
+              <w:pStyle w:val="Compact"/>
+              <w:jc w:val="right"/>
+            </w:pPr>
+            <w:r>
+              <w:t xml:space="preserve">176471</w:t>
+            </w:r>
+          </w:p>
+        </w:tc>
+        <w:tc>
+          <w:tcPr/>
+          <w:p>
+            <w:pPr>
+              <w:pStyle w:val="Compact"/>
+              <w:jc w:val="right"/>
+            </w:pPr>
+            <w:r>
+              <w:t xml:space="preserve">225051</w:t>
+            </w:r>
+          </w:p>
+        </w:tc>
+      </w:tr>
+      <w:tr>
+        <w:tc>
+          <w:tcPr/>
+          <w:p>
+            <w:pPr>
+              <w:pStyle w:val="Compact"/>
+              <w:jc w:val="right"/>
+            </w:pPr>
+            <w:r>
+              <w:t xml:space="preserve">2005</w:t>
+            </w:r>
+          </w:p>
+        </w:tc>
+        <w:tc>
+          <w:tcPr/>
+          <w:p>
+            <w:pPr>
+              <w:pStyle w:val="Compact"/>
+              <w:jc w:val="right"/>
+            </w:pPr>
+            <w:r>
+              <w:t xml:space="preserve">259014</w:t>
+            </w:r>
+          </w:p>
+        </w:tc>
+        <w:tc>
+          <w:tcPr/>
+          <w:p>
+            <w:pPr>
+              <w:pStyle w:val="Compact"/>
+              <w:jc w:val="right"/>
+            </w:pPr>
+            <w:r>
+              <w:t xml:space="preserve">25807</w:t>
+            </w:r>
+          </w:p>
+        </w:tc>
+        <w:tc>
+          <w:tcPr/>
+          <w:p>
+            <w:pPr>
+              <w:pStyle w:val="Compact"/>
+              <w:jc w:val="right"/>
+            </w:pPr>
+            <w:r>
+              <w:t xml:space="preserve">0.0996355</w:t>
+            </w:r>
+          </w:p>
+        </w:tc>
+        <w:tc>
+          <w:tcPr/>
+          <w:p>
+            <w:pPr>
+              <w:pStyle w:val="Compact"/>
+              <w:jc w:val="right"/>
+            </w:pPr>
+            <w:r>
+              <w:t xml:space="preserve">207400</w:t>
+            </w:r>
+          </w:p>
+        </w:tc>
+        <w:tc>
+          <w:tcPr/>
+          <w:p>
+            <w:pPr>
+              <w:pStyle w:val="Compact"/>
+              <w:jc w:val="right"/>
+            </w:pPr>
+            <w:r>
+              <w:t xml:space="preserve">310628</w:t>
+            </w:r>
+          </w:p>
+        </w:tc>
+      </w:tr>
+      <w:tr>
+        <w:tc>
+          <w:tcPr/>
+          <w:p>
+            <w:pPr>
+              <w:pStyle w:val="Compact"/>
+              <w:jc w:val="right"/>
+            </w:pPr>
+            <w:r>
+              <w:t xml:space="preserve">2006</w:t>
+            </w:r>
+          </w:p>
+        </w:tc>
+        <w:tc>
+          <w:tcPr/>
+          <w:p>
+            <w:pPr>
+              <w:pStyle w:val="Compact"/>
+              <w:jc w:val="right"/>
+            </w:pPr>
+            <w:r>
+              <w:t xml:space="preserve">228763</w:t>
+            </w:r>
+          </w:p>
+        </w:tc>
+        <w:tc>
+          <w:tcPr/>
+          <w:p>
+            <w:pPr>
+              <w:pStyle w:val="Compact"/>
+              <w:jc w:val="right"/>
+            </w:pPr>
+            <w:r>
+              <w:t xml:space="preserve">16836</w:t>
+            </w:r>
+          </w:p>
+        </w:tc>
+        <w:tc>
+          <w:tcPr/>
+          <w:p>
+            <w:pPr>
+              <w:pStyle w:val="Compact"/>
+              <w:jc w:val="right"/>
+            </w:pPr>
+            <w:r>
+              <w:t xml:space="preserve">0.0735958</w:t>
+            </w:r>
+          </w:p>
+        </w:tc>
+        <w:tc>
+          <w:tcPr/>
+          <w:p>
+            <w:pPr>
+              <w:pStyle w:val="Compact"/>
+              <w:jc w:val="right"/>
+            </w:pPr>
+            <w:r>
+              <w:t xml:space="preserve">195091</w:t>
+            </w:r>
+          </w:p>
+        </w:tc>
+        <w:tc>
+          <w:tcPr/>
+          <w:p>
+            <w:pPr>
+              <w:pStyle w:val="Compact"/>
+              <w:jc w:val="right"/>
+            </w:pPr>
+            <w:r>
+              <w:t xml:space="preserve">262435</w:t>
+            </w:r>
+          </w:p>
+        </w:tc>
+      </w:tr>
+      <w:tr>
+        <w:tc>
+          <w:tcPr/>
+          <w:p>
+            <w:pPr>
+              <w:pStyle w:val="Compact"/>
+              <w:jc w:val="right"/>
+            </w:pPr>
+            <w:r>
+              <w:t xml:space="preserve">2007</w:t>
+            </w:r>
+          </w:p>
+        </w:tc>
+        <w:tc>
+          <w:tcPr/>
+          <w:p>
+            <w:pPr>
+              <w:pStyle w:val="Compact"/>
+              <w:jc w:val="right"/>
+            </w:pPr>
+            <w:r>
+              <w:t xml:space="preserve">170246</w:t>
+            </w:r>
+          </w:p>
+        </w:tc>
+        <w:tc>
+          <w:tcPr/>
+          <w:p>
+            <w:pPr>
+              <w:pStyle w:val="Compact"/>
+              <w:jc w:val="right"/>
+            </w:pPr>
+            <w:r>
+              <w:t xml:space="preserve">15523</w:t>
+            </w:r>
+          </w:p>
+        </w:tc>
+        <w:tc>
+          <w:tcPr/>
+          <w:p>
+            <w:pPr>
+              <w:pStyle w:val="Compact"/>
+              <w:jc w:val="right"/>
+            </w:pPr>
+            <w:r>
+              <w:t xml:space="preserve">0.0911798</w:t>
+            </w:r>
+          </w:p>
+        </w:tc>
+        <w:tc>
+          <w:tcPr/>
+          <w:p>
+            <w:pPr>
+              <w:pStyle w:val="Compact"/>
+              <w:jc w:val="right"/>
+            </w:pPr>
+            <w:r>
+              <w:t xml:space="preserve">139200</w:t>
+            </w:r>
+          </w:p>
+        </w:tc>
+        <w:tc>
+          <w:tcPr/>
+          <w:p>
+            <w:pPr>
+              <w:pStyle w:val="Compact"/>
+              <w:jc w:val="right"/>
+            </w:pPr>
+            <w:r>
+              <w:t xml:space="preserve">201292</w:t>
+            </w:r>
+          </w:p>
+        </w:tc>
+      </w:tr>
+      <w:tr>
+        <w:tc>
+          <w:tcPr/>
+          <w:p>
+            <w:pPr>
+              <w:pStyle w:val="Compact"/>
+              <w:jc w:val="right"/>
+            </w:pPr>
+            <w:r>
+              <w:t xml:space="preserve">2008</w:t>
+            </w:r>
+          </w:p>
+        </w:tc>
+        <w:tc>
+          <w:tcPr/>
+          <w:p>
+            <w:pPr>
+              <w:pStyle w:val="Compact"/>
+              <w:jc w:val="right"/>
+            </w:pPr>
+            <w:r>
+              <w:t xml:space="preserve">175046</w:t>
+            </w:r>
+          </w:p>
+        </w:tc>
+        <w:tc>
+          <w:tcPr/>
+          <w:p>
+            <w:pPr>
+              <w:pStyle w:val="Compact"/>
+              <w:jc w:val="right"/>
+            </w:pPr>
+            <w:r>
+              <w:t xml:space="preserve">12989</w:t>
+            </w:r>
+          </w:p>
+        </w:tc>
+        <w:tc>
+          <w:tcPr/>
+          <w:p>
+            <w:pPr>
+              <w:pStyle w:val="Compact"/>
+              <w:jc w:val="right"/>
+            </w:pPr>
+            <w:r>
+              <w:t xml:space="preserve">0.0742034</w:t>
+            </w:r>
+          </w:p>
+        </w:tc>
+        <w:tc>
+          <w:tcPr/>
+          <w:p>
+            <w:pPr>
+              <w:pStyle w:val="Compact"/>
+              <w:jc w:val="right"/>
+            </w:pPr>
+            <w:r>
+              <w:t xml:space="preserve">149068</w:t>
+            </w:r>
+          </w:p>
+        </w:tc>
+        <w:tc>
+          <w:tcPr/>
+          <w:p>
+            <w:pPr>
+              <w:pStyle w:val="Compact"/>
+              <w:jc w:val="right"/>
+            </w:pPr>
+            <w:r>
+              <w:t xml:space="preserve">201024</w:t>
+            </w:r>
+          </w:p>
+        </w:tc>
+      </w:tr>
+      <w:tr>
+        <w:tc>
+          <w:tcPr/>
+          <w:p>
+            <w:pPr>
+              <w:pStyle w:val="Compact"/>
+              <w:jc w:val="right"/>
+            </w:pPr>
+            <w:r>
+              <w:t xml:space="preserve">2009</w:t>
+            </w:r>
+          </w:p>
+        </w:tc>
+        <w:tc>
+          <w:tcPr/>
+          <w:p>
+            <w:pPr>
+              <w:pStyle w:val="Compact"/>
+              <w:jc w:val="right"/>
+            </w:pPr>
+            <w:r>
+              <w:t xml:space="preserve">177796</w:t>
+            </w:r>
+          </w:p>
+        </w:tc>
+        <w:tc>
+          <w:tcPr/>
+          <w:p>
+            <w:pPr>
+              <w:pStyle w:val="Compact"/>
+              <w:jc w:val="right"/>
+            </w:pPr>
+            <w:r>
+              <w:t xml:space="preserve">15885</w:t>
+            </w:r>
+          </w:p>
+        </w:tc>
+        <w:tc>
+          <w:tcPr/>
+          <w:p>
+            <w:pPr>
+              <w:pStyle w:val="Compact"/>
+              <w:jc w:val="right"/>
+            </w:pPr>
+            <w:r>
+              <w:t xml:space="preserve">0.0893440</w:t>
+            </w:r>
+          </w:p>
+        </w:tc>
+        <w:tc>
+          <w:tcPr/>
+          <w:p>
+            <w:pPr>
+              <w:pStyle w:val="Compact"/>
+              <w:jc w:val="right"/>
+            </w:pPr>
+            <w:r>
+              <w:t xml:space="preserve">146026</w:t>
+            </w:r>
+          </w:p>
+        </w:tc>
+        <w:tc>
+          <w:tcPr/>
+          <w:p>
+            <w:pPr>
+              <w:pStyle w:val="Compact"/>
+              <w:jc w:val="right"/>
+            </w:pPr>
+            <w:r>
+              <w:t xml:space="preserve">209566</w:t>
+            </w:r>
+          </w:p>
+        </w:tc>
+      </w:tr>
+      <w:tr>
+        <w:tc>
+          <w:tcPr/>
+          <w:p>
+            <w:pPr>
+              <w:pStyle w:val="Compact"/>
+              <w:jc w:val="right"/>
+            </w:pPr>
+            <w:r>
+              <w:t xml:space="preserve">2010</w:t>
+            </w:r>
+          </w:p>
+        </w:tc>
+        <w:tc>
+          <w:tcPr/>
+          <w:p>
+            <w:pPr>
+              <w:pStyle w:val="Compact"/>
+              <w:jc w:val="right"/>
+            </w:pPr>
+            <w:r>
+              <w:t xml:space="preserve">137899</w:t>
+            </w:r>
+          </w:p>
+        </w:tc>
+        <w:tc>
+          <w:tcPr/>
+          <w:p>
+            <w:pPr>
+              <w:pStyle w:val="Compact"/>
+              <w:jc w:val="right"/>
+            </w:pPr>
+            <w:r>
+              <w:t xml:space="preserve">37156</w:t>
+            </w:r>
+          </w:p>
+        </w:tc>
+        <w:tc>
+          <w:tcPr/>
+          <w:p>
+            <w:pPr>
+              <w:pStyle w:val="Compact"/>
+              <w:jc w:val="right"/>
+            </w:pPr>
+            <w:r>
+              <w:t xml:space="preserve">0.2694436</w:t>
+            </w:r>
+          </w:p>
+        </w:tc>
+        <w:tc>
+          <w:tcPr/>
+          <w:p>
+            <w:pPr>
+              <w:pStyle w:val="Compact"/>
+              <w:jc w:val="right"/>
+            </w:pPr>
+            <w:r>
+              <w:t xml:space="preserve">63587</w:t>
+            </w:r>
+          </w:p>
+        </w:tc>
+        <w:tc>
+          <w:tcPr/>
+          <w:p>
+            <w:pPr>
+              <w:pStyle w:val="Compact"/>
+              <w:jc w:val="right"/>
+            </w:pPr>
+            <w:r>
+              <w:t xml:space="preserve">212211</w:t>
+            </w:r>
+          </w:p>
+        </w:tc>
+      </w:tr>
+      <w:tr>
+        <w:tc>
+          <w:tcPr/>
+          <w:p>
+            <w:pPr>
+              <w:pStyle w:val="Compact"/>
+              <w:jc w:val="right"/>
+            </w:pPr>
+            <w:r>
+              <w:t xml:space="preserve">2011</w:t>
+            </w:r>
+          </w:p>
+        </w:tc>
+        <w:tc>
+          <w:tcPr/>
+          <w:p>
+            <w:pPr>
+              <w:pStyle w:val="Compact"/>
+              <w:jc w:val="right"/>
+            </w:pPr>
+            <w:r>
+              <w:t xml:space="preserve">148797</w:t>
+            </w:r>
+          </w:p>
+        </w:tc>
+        <w:tc>
+          <w:tcPr/>
+          <w:p>
+            <w:pPr>
+              <w:pStyle w:val="Compact"/>
+              <w:jc w:val="right"/>
+            </w:pPr>
+            <w:r>
+              <w:t xml:space="preserve">12264</w:t>
+            </w:r>
+          </w:p>
+        </w:tc>
+        <w:tc>
+          <w:tcPr/>
+          <w:p>
+            <w:pPr>
+              <w:pStyle w:val="Compact"/>
+              <w:jc w:val="right"/>
+            </w:pPr>
+            <w:r>
+              <w:t xml:space="preserve">0.0824210</w:t>
+            </w:r>
+          </w:p>
+        </w:tc>
+        <w:tc>
+          <w:tcPr/>
+          <w:p>
+            <w:pPr>
+              <w:pStyle w:val="Compact"/>
+              <w:jc w:val="right"/>
+            </w:pPr>
+            <w:r>
+              <w:t xml:space="preserve">124269</w:t>
+            </w:r>
+          </w:p>
+        </w:tc>
+        <w:tc>
+          <w:tcPr/>
+          <w:p>
+            <w:pPr>
+              <w:pStyle w:val="Compact"/>
+              <w:jc w:val="right"/>
+            </w:pPr>
+            <w:r>
+              <w:t xml:space="preserve">173325</w:t>
+            </w:r>
+          </w:p>
+        </w:tc>
+      </w:tr>
+      <w:tr>
+        <w:tc>
+          <w:tcPr/>
+          <w:p>
+            <w:pPr>
+              <w:pStyle w:val="Compact"/>
+              <w:jc w:val="right"/>
+            </w:pPr>
+            <w:r>
+              <w:t xml:space="preserve">2012</w:t>
+            </w:r>
+          </w:p>
+        </w:tc>
+        <w:tc>
+          <w:tcPr/>
+          <w:p>
+            <w:pPr>
+              <w:pStyle w:val="Compact"/>
+              <w:jc w:val="right"/>
+            </w:pPr>
+            <w:r>
+              <w:t xml:space="preserve">127555</w:t>
+            </w:r>
+          </w:p>
+        </w:tc>
+        <w:tc>
+          <w:tcPr/>
+          <w:p>
+            <w:pPr>
+              <w:pStyle w:val="Compact"/>
+              <w:jc w:val="right"/>
+            </w:pPr>
+            <w:r>
+              <w:t xml:space="preserve">11339</w:t>
+            </w:r>
+          </w:p>
+        </w:tc>
+        <w:tc>
+          <w:tcPr/>
+          <w:p>
+            <w:pPr>
+              <w:pStyle w:val="Compact"/>
+              <w:jc w:val="right"/>
+            </w:pPr>
+            <w:r>
+              <w:t xml:space="preserve">0.0888950</w:t>
+            </w:r>
+          </w:p>
+        </w:tc>
+        <w:tc>
+          <w:tcPr/>
+          <w:p>
+            <w:pPr>
+              <w:pStyle w:val="Compact"/>
+              <w:jc w:val="right"/>
+            </w:pPr>
+            <w:r>
+              <w:t xml:space="preserve">104877</w:t>
+            </w:r>
+          </w:p>
+        </w:tc>
+        <w:tc>
+          <w:tcPr/>
+          <w:p>
+            <w:pPr>
+              <w:pStyle w:val="Compact"/>
+              <w:jc w:val="right"/>
+            </w:pPr>
+            <w:r>
+              <w:t xml:space="preserve">150233</w:t>
+            </w:r>
+          </w:p>
+        </w:tc>
+      </w:tr>
+      <w:tr>
+        <w:tc>
+          <w:tcPr/>
+          <w:p>
+            <w:pPr>
+              <w:pStyle w:val="Compact"/>
+              <w:jc w:val="right"/>
+            </w:pPr>
+            <w:r>
+              <w:t xml:space="preserve">2013</w:t>
+            </w:r>
+          </w:p>
+        </w:tc>
+        <w:tc>
+          <w:tcPr/>
+          <w:p>
+            <w:pPr>
+              <w:pStyle w:val="Compact"/>
+              <w:jc w:val="right"/>
+            </w:pPr>
+            <w:r>
+              <w:t xml:space="preserve">136805</w:t>
+            </w:r>
+          </w:p>
+        </w:tc>
+        <w:tc>
+          <w:tcPr/>
+          <w:p>
+            <w:pPr>
+              <w:pStyle w:val="Compact"/>
+              <w:jc w:val="right"/>
+            </w:pPr>
+            <w:r>
+              <w:t xml:space="preserve">20001</w:t>
+            </w:r>
+          </w:p>
+        </w:tc>
+        <w:tc>
+          <w:tcPr/>
+          <w:p>
+            <w:pPr>
+              <w:pStyle w:val="Compact"/>
+              <w:jc w:val="right"/>
+            </w:pPr>
+            <w:r>
+              <w:t xml:space="preserve">0.1462008</w:t>
+            </w:r>
+          </w:p>
+        </w:tc>
+        <w:tc>
+          <w:tcPr/>
+          <w:p>
+            <w:pPr>
+              <w:pStyle w:val="Compact"/>
+              <w:jc w:val="right"/>
+            </w:pPr>
+            <w:r>
+              <w:t xml:space="preserve">96803</w:t>
+            </w:r>
+          </w:p>
+        </w:tc>
+        <w:tc>
+          <w:tcPr/>
+          <w:p>
+            <w:pPr>
+              <w:pStyle w:val="Compact"/>
+              <w:jc w:val="right"/>
+            </w:pPr>
+            <w:r>
+              <w:t xml:space="preserve">176807</w:t>
+            </w:r>
+          </w:p>
+        </w:tc>
+      </w:tr>
+      <w:tr>
+        <w:tc>
+          <w:tcPr/>
+          <w:p>
+            <w:pPr>
+              <w:pStyle w:val="Compact"/>
+              <w:jc w:val="right"/>
+            </w:pPr>
+            <w:r>
+              <w:t xml:space="preserve">2014</w:t>
+            </w:r>
+          </w:p>
+        </w:tc>
+        <w:tc>
+          <w:tcPr/>
+          <w:p>
+            <w:pPr>
+              <w:pStyle w:val="Compact"/>
+              <w:jc w:val="right"/>
+            </w:pPr>
+            <w:r>
+              <w:t xml:space="preserve">163895</w:t>
+            </w:r>
+          </w:p>
+        </w:tc>
+        <w:tc>
+          <w:tcPr/>
+          <w:p>
+            <w:pPr>
+              <w:pStyle w:val="Compact"/>
+              <w:jc w:val="right"/>
+            </w:pPr>
+            <w:r>
+              <w:t xml:space="preserve">11389</w:t>
+            </w:r>
+          </w:p>
+        </w:tc>
+        <w:tc>
+          <w:tcPr/>
+          <w:p>
+            <w:pPr>
+              <w:pStyle w:val="Compact"/>
+              <w:jc w:val="right"/>
+            </w:pPr>
+            <w:r>
+              <w:t xml:space="preserve">0.0694896</w:t>
+            </w:r>
+          </w:p>
+        </w:tc>
+        <w:tc>
+          <w:tcPr/>
+          <w:p>
+            <w:pPr>
+              <w:pStyle w:val="Compact"/>
+              <w:jc w:val="right"/>
+            </w:pPr>
+            <w:r>
+              <w:t xml:space="preserve">141117</w:t>
+            </w:r>
+          </w:p>
+        </w:tc>
+        <w:tc>
+          <w:tcPr/>
+          <w:p>
+            <w:pPr>
+              <w:pStyle w:val="Compact"/>
+              <w:jc w:val="right"/>
+            </w:pPr>
+            <w:r>
+              <w:t xml:space="preserve">186673</w:t>
+            </w:r>
+          </w:p>
+        </w:tc>
+      </w:tr>
+      <w:tr>
+        <w:tc>
+          <w:tcPr/>
+          <w:p>
+            <w:pPr>
+              <w:pStyle w:val="Compact"/>
+              <w:jc w:val="right"/>
+            </w:pPr>
+            <w:r>
+              <w:t xml:space="preserve">2015</w:t>
+            </w:r>
+          </w:p>
+        </w:tc>
+        <w:tc>
+          <w:tcPr/>
+          <w:p>
+            <w:pPr>
+              <w:pStyle w:val="Compact"/>
+              <w:jc w:val="right"/>
+            </w:pPr>
+            <w:r>
+              <w:t xml:space="preserve">146859</w:t>
+            </w:r>
+          </w:p>
+        </w:tc>
+        <w:tc>
+          <w:tcPr/>
+          <w:p>
+            <w:pPr>
+              <w:pStyle w:val="Compact"/>
+              <w:jc w:val="right"/>
+            </w:pPr>
+            <w:r>
+              <w:t xml:space="preserve">18820</w:t>
+            </w:r>
+          </w:p>
+        </w:tc>
+        <w:tc>
+          <w:tcPr/>
+          <w:p>
+            <w:pPr>
+              <w:pStyle w:val="Compact"/>
+              <w:jc w:val="right"/>
+            </w:pPr>
+            <w:r>
+              <w:t xml:space="preserve">0.1281501</w:t>
+            </w:r>
+          </w:p>
+        </w:tc>
+        <w:tc>
+          <w:tcPr/>
+          <w:p>
+            <w:pPr>
+              <w:pStyle w:val="Compact"/>
+              <w:jc w:val="right"/>
+            </w:pPr>
+            <w:r>
+              <w:t xml:space="preserve">109219</w:t>
+            </w:r>
+          </w:p>
+        </w:tc>
+        <w:tc>
+          <w:tcPr/>
+          <w:p>
+            <w:pPr>
+              <w:pStyle w:val="Compact"/>
+              <w:jc w:val="right"/>
+            </w:pPr>
+            <w:r>
+              <w:t xml:space="preserve">184499</w:t>
+            </w:r>
+          </w:p>
+        </w:tc>
+      </w:tr>
+      <w:tr>
+        <w:tc>
+          <w:tcPr/>
+          <w:p>
+            <w:pPr>
+              <w:pStyle w:val="Compact"/>
+              <w:jc w:val="right"/>
+            </w:pPr>
+            <w:r>
+              <w:t xml:space="preserve">2016</w:t>
+            </w:r>
+          </w:p>
+        </w:tc>
+        <w:tc>
+          <w:tcPr/>
+          <w:p>
+            <w:pPr>
+              <w:pStyle w:val="Compact"/>
+              <w:jc w:val="right"/>
+            </w:pPr>
+            <w:r>
+              <w:t xml:space="preserve">176898</w:t>
+            </w:r>
+          </w:p>
+        </w:tc>
+        <w:tc>
+          <w:tcPr/>
+          <w:p>
+            <w:pPr>
+              <w:pStyle w:val="Compact"/>
+              <w:jc w:val="right"/>
+            </w:pPr>
+            <w:r>
+              <w:t xml:space="preserve">11226</w:t>
+            </w:r>
+          </w:p>
+        </w:tc>
+        <w:tc>
+          <w:tcPr/>
+          <w:p>
+            <w:pPr>
+              <w:pStyle w:val="Compact"/>
+              <w:jc w:val="right"/>
+            </w:pPr>
+            <w:r>
+              <w:t xml:space="preserve">0.0634603</w:t>
+            </w:r>
+          </w:p>
+        </w:tc>
+        <w:tc>
+          <w:tcPr/>
+          <w:p>
+            <w:pPr>
+              <w:pStyle w:val="Compact"/>
+              <w:jc w:val="right"/>
+            </w:pPr>
+            <w:r>
+              <w:t xml:space="preserve">154446</w:t>
+            </w:r>
+          </w:p>
+        </w:tc>
+        <w:tc>
+          <w:tcPr/>
+          <w:p>
+            <w:pPr>
+              <w:pStyle w:val="Compact"/>
+              <w:jc w:val="right"/>
+            </w:pPr>
+            <w:r>
+              <w:t xml:space="preserve">199350</w:t>
+            </w:r>
+          </w:p>
+        </w:tc>
+      </w:tr>
+      <w:tr>
+        <w:tc>
+          <w:tcPr/>
+          <w:p>
+            <w:pPr>
+              <w:pStyle w:val="Compact"/>
+              <w:jc w:val="right"/>
+            </w:pPr>
+            <w:r>
+              <w:t xml:space="preserve">2017</w:t>
+            </w:r>
+          </w:p>
+        </w:tc>
+        <w:tc>
+          <w:tcPr/>
+          <w:p>
+            <w:pPr>
+              <w:pStyle w:val="Compact"/>
+              <w:jc w:val="right"/>
+            </w:pPr>
+            <w:r>
+              <w:t xml:space="preserve">263014</w:t>
+            </w:r>
+          </w:p>
+        </w:tc>
+        <w:tc>
+          <w:tcPr/>
+          <w:p>
+            <w:pPr>
+              <w:pStyle w:val="Compact"/>
+              <w:jc w:val="right"/>
+            </w:pPr>
+            <w:r>
+              <w:t xml:space="preserve">17696</w:t>
+            </w:r>
+          </w:p>
+        </w:tc>
+        <w:tc>
+          <w:tcPr/>
+          <w:p>
+            <w:pPr>
+              <w:pStyle w:val="Compact"/>
+              <w:jc w:val="right"/>
+            </w:pPr>
+            <w:r>
+              <w:t xml:space="preserve">0.0672816</w:t>
+            </w:r>
+          </w:p>
+        </w:tc>
+        <w:tc>
+          <w:tcPr/>
+          <w:p>
+            <w:pPr>
+              <w:pStyle w:val="Compact"/>
+              <w:jc w:val="right"/>
+            </w:pPr>
+            <w:r>
+              <w:t xml:space="preserve">227622</w:t>
+            </w:r>
+          </w:p>
+        </w:tc>
+        <w:tc>
+          <w:tcPr/>
+          <w:p>
+            <w:pPr>
+              <w:pStyle w:val="Compact"/>
+              <w:jc w:val="right"/>
+            </w:pPr>
+            <w:r>
+              <w:t xml:space="preserve">298406</w:t>
+            </w:r>
+          </w:p>
+        </w:tc>
+      </w:tr>
+      <w:tr>
+        <w:tc>
+          <w:tcPr/>
+          <w:p>
+            <w:pPr>
+              <w:pStyle w:val="Compact"/>
+              <w:jc w:val="right"/>
+            </w:pPr>
+            <w:r>
+              <w:t xml:space="preserve">2018</w:t>
+            </w:r>
+          </w:p>
+        </w:tc>
+        <w:tc>
+          <w:tcPr/>
+          <w:p>
+            <w:pPr>
+              <w:pStyle w:val="Compact"/>
+              <w:jc w:val="right"/>
+            </w:pPr>
+            <w:r>
+              <w:t xml:space="preserve">161831</w:t>
+            </w:r>
+          </w:p>
+        </w:tc>
+        <w:tc>
+          <w:tcPr/>
+          <w:p>
+            <w:pPr>
+              <w:pStyle w:val="Compact"/>
+              <w:jc w:val="right"/>
+            </w:pPr>
+            <w:r>
+              <w:t xml:space="preserve">14917</w:t>
+            </w:r>
+          </w:p>
+        </w:tc>
+        <w:tc>
+          <w:tcPr/>
+          <w:p>
+            <w:pPr>
+              <w:pStyle w:val="Compact"/>
+              <w:jc w:val="right"/>
+            </w:pPr>
+            <w:r>
+              <w:t xml:space="preserve">0.0921764</w:t>
+            </w:r>
+          </w:p>
+        </w:tc>
+        <w:tc>
+          <w:tcPr/>
+          <w:p>
+            <w:pPr>
+              <w:pStyle w:val="Compact"/>
+              <w:jc w:val="right"/>
+            </w:pPr>
+            <w:r>
+              <w:t xml:space="preserve">131997</w:t>
+            </w:r>
+          </w:p>
+        </w:tc>
+        <w:tc>
+          <w:tcPr/>
+          <w:p>
+            <w:pPr>
+              <w:pStyle w:val="Compact"/>
+              <w:jc w:val="right"/>
+            </w:pPr>
+            <w:r>
+              <w:t xml:space="preserve">191665</w:t>
+            </w:r>
+          </w:p>
+        </w:tc>
+      </w:tr>
+      <w:tr>
+        <w:tc>
+          <w:tcPr/>
+          <w:p>
+            <w:pPr>
+              <w:pStyle w:val="Compact"/>
+              <w:jc w:val="right"/>
+            </w:pPr>
+            <w:r>
+              <w:t xml:space="preserve">2019</w:t>
+            </w:r>
+          </w:p>
+        </w:tc>
+        <w:tc>
+          <w:tcPr/>
+          <w:p>
+            <w:pPr>
+              <w:pStyle w:val="Compact"/>
+              <w:jc w:val="right"/>
+            </w:pPr>
+            <w:r>
+              <w:t xml:space="preserve">219624</w:t>
+            </w:r>
+          </w:p>
+        </w:tc>
+        <w:tc>
+          <w:tcPr/>
+          <w:p>
+            <w:pPr>
+              <w:pStyle w:val="Compact"/>
+              <w:jc w:val="right"/>
+            </w:pPr>
+            <w:r>
+              <w:t xml:space="preserve">12448</w:t>
+            </w:r>
+          </w:p>
+        </w:tc>
+        <w:tc>
+          <w:tcPr/>
+          <w:p>
+            <w:pPr>
+              <w:pStyle w:val="Compact"/>
+              <w:jc w:val="right"/>
+            </w:pPr>
+            <w:r>
+              <w:t xml:space="preserve">0.0566787</w:t>
+            </w:r>
+          </w:p>
+        </w:tc>
+        <w:tc>
+          <w:tcPr/>
+          <w:p>
+            <w:pPr>
+              <w:pStyle w:val="Compact"/>
+              <w:jc w:val="right"/>
+            </w:pPr>
+            <w:r>
+              <w:t xml:space="preserve">194728</w:t>
+            </w:r>
+          </w:p>
+        </w:tc>
+        <w:tc>
+          <w:tcPr/>
+          <w:p>
+            <w:pPr>
+              <w:pStyle w:val="Compact"/>
+              <w:jc w:val="right"/>
+            </w:pPr>
+            <w:r>
+              <w:t xml:space="preserve">244520</w:t>
+            </w:r>
+          </w:p>
+        </w:tc>
+      </w:tr>
+    </w:tbl>
+    <w:p>
+      <w:pPr>
+        <w:pStyle w:val="BodyText"/>
+      </w:pPr>
+      <w:r>
+        <w:rPr>
+          <w:bCs/>
+          <w:b/>
+        </w:rPr>
+        <w:t xml:space="preserve">Table A.2:</w:t>
+      </w:r>
+      <w:r>
+        <w:t xml:space="preserve"> </w:t>
+      </w:r>
+      <w:r>
+        <w:t xml:space="preserve">Inventory of Operational Changes - Pilot Station Sonar</w:t>
+      </w:r>
+    </w:p>
+    <w:tbl>
+      <w:tblPr>
+        <w:tblStyle w:val="Table"/>
+        <w:tblW w:type="pct" w:w="5000"/>
+        <w:tblLook w:firstRow="1" w:lastRow="0" w:firstColumn="0" w:lastColumn="0" w:noHBand="0" w:noVBand="0" w:val="0020"/>
+      </w:tblPr>
+      <w:tblGrid>
+        <w:gridCol w:w="152"/>
+        <w:gridCol w:w="213"/>
+        <w:gridCol w:w="7554"/>
+      </w:tblGrid>
+      <w:tr>
+        <w:trPr>
+          <w:tblHeader w:val="true"/>
+        </w:trPr>
+        <w:tc>
+          <w:tcPr/>
+          <w:p>
+            <w:pPr>
+              <w:pStyle w:val="Compact"/>
+              <w:jc w:val="left"/>
+            </w:pPr>
+            <w:r>
+              <w:t xml:space="preserve">Years</w:t>
+            </w:r>
+          </w:p>
+        </w:tc>
+        <w:tc>
+          <w:tcPr/>
+          <w:p>
+            <w:pPr>
+              <w:pStyle w:val="Compact"/>
+              <w:jc w:val="left"/>
+            </w:pPr>
+            <w:r>
+              <w:t xml:space="preserve">Component</w:t>
+            </w:r>
+          </w:p>
+        </w:tc>
+        <w:tc>
+          <w:tcPr/>
+          <w:p>
+            <w:pPr>
+              <w:pStyle w:val="Compact"/>
+              <w:jc w:val="left"/>
+            </w:pPr>
+            <w:r>
+              <w:t xml:space="preserve">Change_Event</w:t>
+            </w:r>
+          </w:p>
+        </w:tc>
+      </w:tr>
+      <w:tr>
+        <w:tc>
+          <w:tcPr/>
+          <w:p>
+            <w:pPr>
+              <w:pStyle w:val="Compact"/>
+              <w:jc w:val="left"/>
+            </w:pPr>
+            <w:r>
+              <w:t xml:space="preserve">1980-1983</w:t>
+            </w:r>
+          </w:p>
+        </w:tc>
+        <w:tc>
+          <w:tcPr/>
+          <w:p>
+            <w:pPr>
+              <w:pStyle w:val="Compact"/>
+              <w:jc w:val="left"/>
+            </w:pPr>
+            <w:r>
+              <w:t xml:space="preserve">All</w:t>
+            </w:r>
+          </w:p>
+        </w:tc>
+        <w:tc>
+          <w:tcPr/>
+          <w:p>
+            <w:pPr>
+              <w:pStyle w:val="Compact"/>
+              <w:jc w:val="left"/>
+            </w:pPr>
+            <w:r>
+              <w:t xml:space="preserve">Project feasibility studies conducted.</w:t>
+            </w:r>
+          </w:p>
+        </w:tc>
+      </w:tr>
+      <w:tr>
+        <w:tc>
+          <w:tcPr/>
+          <w:p>
+            <w:pPr>
+              <w:pStyle w:val="Compact"/>
+              <w:jc w:val="left"/>
+            </w:pPr>
+            <w:r>
+              <w:t xml:space="preserve">1985</w:t>
+            </w:r>
+          </w:p>
+        </w:tc>
+        <w:tc>
+          <w:tcPr/>
+          <w:p>
+            <w:pPr>
+              <w:pStyle w:val="Compact"/>
+              <w:jc w:val="left"/>
+            </w:pPr>
+            <w:r>
+              <w:t xml:space="preserve">Sonar</w:t>
+            </w:r>
+          </w:p>
+        </w:tc>
+        <w:tc>
+          <w:tcPr/>
+          <w:p>
+            <w:pPr>
+              <w:pStyle w:val="Compact"/>
+              <w:jc w:val="left"/>
+            </w:pPr>
+            <w:r>
+              <w:t xml:space="preserve">Initial set up using BioSonics 420 kHz with 20 min sampling duration with a -32 dB detection threshold. Report periods were 3-9 days to obtain minimum sample of 120 fish at each site. Transducers were aimed 15 deg downstream to determine direction of travel. Counts within sectors were expanded for the proportion of the water column covered. Left bank strata required 2 transducers deployed at different ranges.</w:t>
+            </w:r>
+          </w:p>
+        </w:tc>
+      </w:tr>
+      <w:tr>
+        <w:tc>
+          <w:tcPr/>
+          <w:p>
+            <w:pPr>
+              <w:pStyle w:val="Compact"/>
+              <w:jc w:val="left"/>
+            </w:pPr>
+            <w:r>
+              <w:t xml:space="preserve">1985</w:t>
+            </w:r>
+          </w:p>
+        </w:tc>
+        <w:tc>
+          <w:tcPr/>
+          <w:p>
+            <w:pPr>
+              <w:pStyle w:val="Compact"/>
+              <w:jc w:val="left"/>
+            </w:pPr>
+            <w:r>
+              <w:t xml:space="preserve">Test Fishery</w:t>
+            </w:r>
+          </w:p>
+        </w:tc>
+        <w:tc>
+          <w:tcPr/>
+          <w:p>
+            <w:pPr>
+              <w:pStyle w:val="Compact"/>
+              <w:jc w:val="left"/>
+            </w:pPr>
+            <w:r>
+              <w:t xml:space="preserve">Used 4 mesh sizes: 101.6 mm (4.0 in), 139.7 mm (5.5 in), 162.0 mm (6.38 in), and 215.9 mm (8.5 in) 45.7 m (150 ft) . Sampled 4 strata, (left bank nearshore, left bank offshore, right bank bottom, right bank surface),</w:t>
+            </w:r>
+          </w:p>
+        </w:tc>
+      </w:tr>
+      <w:tr>
+        <w:tc>
+          <w:tcPr/>
+          <w:p>
+            <w:pPr>
+              <w:pStyle w:val="Compact"/>
+              <w:jc w:val="left"/>
+            </w:pPr>
+            <w:r>
+              <w:t xml:space="preserve">1986</w:t>
+            </w:r>
+          </w:p>
+        </w:tc>
+        <w:tc>
+          <w:tcPr/>
+          <w:p>
+            <w:pPr>
+              <w:pStyle w:val="Compact"/>
+              <w:jc w:val="left"/>
+            </w:pPr>
+            <w:r>
+              <w:t xml:space="preserve">Test Fishery</w:t>
+            </w:r>
+          </w:p>
+        </w:tc>
+        <w:tc>
+          <w:tcPr/>
+          <w:p>
+            <w:pPr>
+              <w:pStyle w:val="Compact"/>
+              <w:jc w:val="left"/>
+            </w:pPr>
+            <w:r>
+              <w:t xml:space="preserve">6 Mesh sizes utilized 101.6 mm (4.0 in), 127.0 mm (5.0 in), 139.7 mm (5.5 in), 165.1 mm (6.5 in), 190.5 mm (7.5 in), and 215.9 mm (8.5 in). All were 45.7 m (150 ft) long and 7.6 m (25 ft) deep.</w:t>
+            </w:r>
+          </w:p>
+        </w:tc>
+      </w:tr>
+      <w:tr>
+        <w:tc>
+          <w:tcPr/>
+          <w:p>
+            <w:pPr>
+              <w:pStyle w:val="Compact"/>
+              <w:jc w:val="left"/>
+            </w:pPr>
+            <w:r>
+              <w:t xml:space="preserve">1988</w:t>
+            </w:r>
+          </w:p>
+        </w:tc>
+        <w:tc>
+          <w:tcPr/>
+          <w:p>
+            <w:pPr>
+              <w:pStyle w:val="Compact"/>
+              <w:jc w:val="left"/>
+            </w:pPr>
+            <w:r>
+              <w:t xml:space="preserve">Test Fishery</w:t>
+            </w:r>
+          </w:p>
+        </w:tc>
+        <w:tc>
+          <w:tcPr/>
+          <w:p>
+            <w:pPr>
+              <w:pStyle w:val="Compact"/>
+              <w:jc w:val="left"/>
+            </w:pPr>
+            <w:r>
+              <w:t xml:space="preserve">Did not adjust catches for selectivity (this was 1988 only).</w:t>
+            </w:r>
+          </w:p>
+        </w:tc>
+      </w:tr>
+      <w:tr>
+        <w:tc>
+          <w:tcPr/>
+          <w:p>
+            <w:pPr>
+              <w:pStyle w:val="Compact"/>
+              <w:jc w:val="left"/>
+            </w:pPr>
+            <w:r>
+              <w:t xml:space="preserve">1989</w:t>
+            </w:r>
+          </w:p>
+        </w:tc>
+        <w:tc>
+          <w:tcPr/>
+          <w:p>
+            <w:pPr>
+              <w:pStyle w:val="Compact"/>
+              <w:jc w:val="left"/>
+            </w:pPr>
+            <w:r>
+              <w:t xml:space="preserve">Test Fishery</w:t>
+            </w:r>
+          </w:p>
+        </w:tc>
+        <w:tc>
+          <w:tcPr/>
+          <w:p>
+            <w:pPr>
+              <w:pStyle w:val="Compact"/>
+              <w:jc w:val="left"/>
+            </w:pPr>
+            <w:r>
+              <w:t xml:space="preserve">Methodology consistent with 1986.</w:t>
+            </w:r>
+          </w:p>
+        </w:tc>
+      </w:tr>
+      <w:tr>
+        <w:tc>
+          <w:tcPr/>
+          <w:p>
+            <w:pPr>
+              <w:pStyle w:val="Compact"/>
+              <w:jc w:val="left"/>
+            </w:pPr>
+            <w:r>
+              <w:t xml:space="preserve">1990</w:t>
+            </w:r>
+          </w:p>
+        </w:tc>
+        <w:tc>
+          <w:tcPr/>
+          <w:p>
+            <w:pPr>
+              <w:pStyle w:val="Compact"/>
+              <w:jc w:val="left"/>
+            </w:pPr>
+            <w:r>
+              <w:t xml:space="preserve">Test Fishery</w:t>
+            </w:r>
+          </w:p>
+        </w:tc>
+        <w:tc>
+          <w:tcPr/>
+          <w:p>
+            <w:pPr>
+              <w:pStyle w:val="Compact"/>
+              <w:jc w:val="left"/>
+            </w:pPr>
+            <w:r>
+              <w:t xml:space="preserve">Spatial expansion based on the proportion of the water column ensonified was discontinued. 8.5in and 7.5indrifted twice per bank per period, other nets drifted once per bank. Stopped fishing 8.5in and 7.5in nets after July 25. Net selectivity methodology improved from previous, used McCombie and Fry method (1960) for Chinook and chum salmon and Holt (Peterson 1966) for coho salmon, pink salmon, and whitefish. Began computing sample variance for the estimates. SAS used to generate estimates.</w:t>
+            </w:r>
+          </w:p>
+        </w:tc>
+      </w:tr>
+      <w:tr>
+        <w:tc>
+          <w:tcPr/>
+          <w:p>
+            <w:pPr>
+              <w:pStyle w:val="Compact"/>
+              <w:jc w:val="left"/>
+            </w:pPr>
+            <w:r>
+              <w:t xml:space="preserve">1991</w:t>
+            </w:r>
+          </w:p>
+        </w:tc>
+        <w:tc>
+          <w:tcPr/>
+          <w:p>
+            <w:pPr>
+              <w:pStyle w:val="Compact"/>
+              <w:jc w:val="left"/>
+            </w:pPr>
+            <w:r>
+              <w:t xml:space="preserve">Test Fishery</w:t>
+            </w:r>
+          </w:p>
+        </w:tc>
+        <w:tc>
+          <w:tcPr/>
+          <w:p>
+            <w:pPr>
+              <w:pStyle w:val="Compact"/>
+              <w:jc w:val="left"/>
+            </w:pPr>
+            <w:r>
+              <w:t xml:space="preserve">First year 70 mm (2.75 in) net fished</w:t>
+            </w:r>
+          </w:p>
+        </w:tc>
+      </w:tr>
+      <w:tr>
+        <w:tc>
+          <w:tcPr/>
+          <w:p>
+            <w:pPr>
+              <w:pStyle w:val="Compact"/>
+              <w:jc w:val="left"/>
+            </w:pPr>
+            <w:r>
+              <w:t xml:space="preserve">1992</w:t>
+            </w:r>
+          </w:p>
+        </w:tc>
+        <w:tc>
+          <w:tcPr/>
+          <w:p>
+            <w:pPr>
+              <w:pStyle w:val="Compact"/>
+              <w:jc w:val="left"/>
+            </w:pPr>
+            <w:r>
+              <w:t xml:space="preserve">Sonar</w:t>
+            </w:r>
+          </w:p>
+        </w:tc>
+        <w:tc>
+          <w:tcPr/>
+          <w:p>
+            <w:pPr>
+              <w:pStyle w:val="Compact"/>
+              <w:jc w:val="left"/>
+            </w:pPr>
+            <w:r>
+              <w:t xml:space="preserve">Project only operated a partial season and savings used to purchase 120kHz equipment</w:t>
+            </w:r>
+          </w:p>
+        </w:tc>
+      </w:tr>
+      <w:tr>
+        <w:tc>
+          <w:tcPr/>
+          <w:p>
+            <w:pPr>
+              <w:pStyle w:val="Compact"/>
+              <w:jc w:val="left"/>
+            </w:pPr>
+            <w:r>
+              <w:t xml:space="preserve">1993</w:t>
+            </w:r>
+          </w:p>
+        </w:tc>
+        <w:tc>
+          <w:tcPr/>
+          <w:p>
+            <w:pPr>
+              <w:pStyle w:val="Compact"/>
+              <w:jc w:val="left"/>
+            </w:pPr>
+            <w:r>
+              <w:t xml:space="preserve">Sonar</w:t>
+            </w:r>
+          </w:p>
+        </w:tc>
+        <w:tc>
+          <w:tcPr/>
+          <w:p>
+            <w:pPr>
+              <w:pStyle w:val="Compact"/>
+              <w:jc w:val="left"/>
+            </w:pPr>
+            <w:r>
+              <w:t xml:space="preserve">Sonar frequency changed from 420 kHz to 120 kHz to detect fish at greater ranges. Individual sonar stratum were sampled in 15 min periods (was 20 min previously). Sonar operated 24 hrs/day 4 times during the season. No expansion for fish beyond the counting range using down looking fathometer Log-normal curves used to describe selectivity.</w:t>
+            </w:r>
+          </w:p>
+        </w:tc>
+      </w:tr>
+      <w:tr>
+        <w:tc>
+          <w:tcPr/>
+          <w:p>
+            <w:pPr>
+              <w:pStyle w:val="Compact"/>
+              <w:jc w:val="left"/>
+            </w:pPr>
+            <w:r>
+              <w:t xml:space="preserve">1995</w:t>
+            </w:r>
+          </w:p>
+        </w:tc>
+        <w:tc>
+          <w:tcPr/>
+          <w:p>
+            <w:pPr>
+              <w:pStyle w:val="Compact"/>
+              <w:jc w:val="left"/>
+            </w:pPr>
+            <w:r>
+              <w:t xml:space="preserve">Test Fishery</w:t>
+            </w:r>
+          </w:p>
+        </w:tc>
+        <w:tc>
+          <w:tcPr/>
+          <w:p>
+            <w:pPr>
+              <w:pStyle w:val="Compact"/>
+              <w:jc w:val="left"/>
+            </w:pPr>
+            <w:r>
+              <w:t xml:space="preserve">Utilized a single stratum on the right bank. The project has always utilized a single stratum (or test fish zone) for the apportionment of the sonar counts on the right bank. Although there were a couple years (2008 and 2009) where another test fish zone was fished to bolster Chinook catches for GSI, this data was not used in the apportionment of sonar counts.</w:t>
+            </w:r>
+          </w:p>
+        </w:tc>
+      </w:tr>
+      <w:tr>
+        <w:tc>
+          <w:tcPr/>
+          <w:p>
+            <w:pPr>
+              <w:pStyle w:val="Compact"/>
+              <w:jc w:val="left"/>
+            </w:pPr>
+            <w:r>
+              <w:t xml:space="preserve">1995</w:t>
+            </w:r>
+          </w:p>
+        </w:tc>
+        <w:tc>
+          <w:tcPr/>
+          <w:p>
+            <w:pPr>
+              <w:pStyle w:val="Compact"/>
+              <w:jc w:val="left"/>
+            </w:pPr>
+            <w:r>
+              <w:t xml:space="preserve">Sonar</w:t>
+            </w:r>
+          </w:p>
+        </w:tc>
+        <w:tc>
+          <w:tcPr/>
+          <w:p>
+            <w:pPr>
+              <w:pStyle w:val="Compact"/>
+              <w:jc w:val="left"/>
+            </w:pPr>
+            <w:r>
+              <w:t xml:space="preserve">No longer used the angle of traces to distinguish downstream from upstream fish. All traces were considered upstream.</w:t>
+            </w:r>
+          </w:p>
+        </w:tc>
+      </w:tr>
+      <w:tr>
+        <w:tc>
+          <w:tcPr/>
+          <w:p>
+            <w:pPr>
+              <w:pStyle w:val="Compact"/>
+              <w:jc w:val="left"/>
+            </w:pPr>
+            <w:r>
+              <w:t xml:space="preserve">1996</w:t>
+            </w:r>
+          </w:p>
+        </w:tc>
+        <w:tc>
+          <w:tcPr/>
+          <w:p>
+            <w:pPr>
+              <w:pStyle w:val="Compact"/>
+              <w:jc w:val="left"/>
+            </w:pPr>
+            <w:r>
+              <w:t xml:space="preserve">Sonar and TF</w:t>
+            </w:r>
+          </w:p>
+        </w:tc>
+        <w:tc>
+          <w:tcPr/>
+          <w:p>
+            <w:pPr>
+              <w:pStyle w:val="Compact"/>
+              <w:jc w:val="left"/>
+            </w:pPr>
+            <w:r>
+              <w:t xml:space="preserve">Project did not produce estimates and operated for training purposes only.</w:t>
+            </w:r>
+          </w:p>
+        </w:tc>
+      </w:tr>
+      <w:tr>
+        <w:tc>
+          <w:tcPr/>
+          <w:p>
+            <w:pPr>
+              <w:pStyle w:val="Compact"/>
+              <w:jc w:val="left"/>
+            </w:pPr>
+            <w:r>
+              <w:t xml:space="preserve">1997</w:t>
+            </w:r>
+          </w:p>
+        </w:tc>
+        <w:tc>
+          <w:tcPr/>
+          <w:p>
+            <w:pPr>
+              <w:pStyle w:val="Compact"/>
+              <w:jc w:val="left"/>
+            </w:pPr>
+            <w:r>
+              <w:t xml:space="preserve">Test Fishery</w:t>
+            </w:r>
+          </w:p>
+        </w:tc>
+        <w:tc>
+          <w:tcPr/>
+          <w:p>
+            <w:pPr>
+              <w:pStyle w:val="Compact"/>
+              <w:jc w:val="left"/>
+            </w:pPr>
+            <w:r>
+              <w:t xml:space="preserve">140 mm (5.5 in) mesh added in the fall when 7.5 in and 8.5 in discontinued.</w:t>
+            </w:r>
+          </w:p>
+        </w:tc>
+      </w:tr>
+      <w:tr>
+        <w:tc>
+          <w:tcPr/>
+          <w:p>
+            <w:pPr>
+              <w:pStyle w:val="Compact"/>
+              <w:jc w:val="left"/>
+            </w:pPr>
+            <w:r>
+              <w:t xml:space="preserve">1998</w:t>
+            </w:r>
+          </w:p>
+        </w:tc>
+        <w:tc>
+          <w:tcPr/>
+          <w:p>
+            <w:pPr>
+              <w:pStyle w:val="Compact"/>
+              <w:jc w:val="left"/>
+            </w:pPr>
+            <w:r>
+              <w:t xml:space="preserve">Sonar</w:t>
+            </w:r>
+          </w:p>
+        </w:tc>
+        <w:tc>
+          <w:tcPr/>
+          <w:p>
+            <w:pPr>
+              <w:pStyle w:val="Compact"/>
+              <w:jc w:val="left"/>
+            </w:pPr>
+            <w:r>
+              <w:t xml:space="preserve">Sampled 3 sonar strata on right bank.</w:t>
+            </w:r>
+          </w:p>
+        </w:tc>
+      </w:tr>
+      <w:tr>
+        <w:tc>
+          <w:tcPr/>
+          <w:p>
+            <w:pPr>
+              <w:pStyle w:val="Compact"/>
+              <w:jc w:val="left"/>
+            </w:pPr>
+            <w:r>
+              <w:t xml:space="preserve">1998</w:t>
+            </w:r>
+          </w:p>
+        </w:tc>
+        <w:tc>
+          <w:tcPr/>
+          <w:p>
+            <w:pPr>
+              <w:pStyle w:val="Compact"/>
+              <w:jc w:val="left"/>
+            </w:pPr>
+            <w:r>
+              <w:t xml:space="preserve">Test Fishery</w:t>
+            </w:r>
+          </w:p>
+        </w:tc>
+        <w:tc>
+          <w:tcPr/>
+          <w:p>
+            <w:pPr>
+              <w:pStyle w:val="Compact"/>
+              <w:jc w:val="left"/>
+            </w:pPr>
+            <w:r>
+              <w:t xml:space="preserve">Discontinued the 127.0 mm (5.0 in) and 165.1 mm (5.5 in) nets, used 133 mm (5.25 in).</w:t>
+            </w:r>
+          </w:p>
+        </w:tc>
+      </w:tr>
+      <w:tr>
+        <w:tc>
+          <w:tcPr/>
+          <w:p>
+            <w:pPr>
+              <w:pStyle w:val="Compact"/>
+              <w:jc w:val="left"/>
+            </w:pPr>
+            <w:r>
+              <w:t xml:space="preserve">1999</w:t>
+            </w:r>
+          </w:p>
+        </w:tc>
+        <w:tc>
+          <w:tcPr/>
+          <w:p>
+            <w:pPr>
+              <w:pStyle w:val="Compact"/>
+              <w:jc w:val="left"/>
+            </w:pPr>
+            <w:r>
+              <w:t xml:space="preserve">Test Fishery</w:t>
+            </w:r>
+          </w:p>
+        </w:tc>
+        <w:tc>
+          <w:tcPr/>
+          <w:p>
+            <w:pPr>
+              <w:pStyle w:val="Compact"/>
+              <w:jc w:val="left"/>
+            </w:pPr>
+            <w:r>
+              <w:t xml:space="preserve">In the fall season, discontinued 215.0 mm (8.5 in) and 133 mm (5.25 in) nets and added 146 mm (5.75 in) and 127 mm (5.0 in).</w:t>
+            </w:r>
+          </w:p>
+        </w:tc>
+      </w:tr>
+      <w:tr>
+        <w:tc>
+          <w:tcPr/>
+          <w:p>
+            <w:pPr>
+              <w:pStyle w:val="Compact"/>
+              <w:jc w:val="left"/>
+            </w:pPr>
+            <w:r>
+              <w:t xml:space="preserve">2001</w:t>
+            </w:r>
+          </w:p>
+        </w:tc>
+        <w:tc>
+          <w:tcPr/>
+          <w:p>
+            <w:pPr>
+              <w:pStyle w:val="Compact"/>
+              <w:jc w:val="left"/>
+            </w:pPr>
+            <w:r>
+              <w:t xml:space="preserve">Sonar</w:t>
+            </w:r>
+          </w:p>
+        </w:tc>
+        <w:tc>
+          <w:tcPr/>
+          <w:p>
+            <w:pPr>
+              <w:pStyle w:val="Compact"/>
+              <w:jc w:val="left"/>
+            </w:pPr>
+            <w:r>
+              <w:t xml:space="preserve">Transitioned to HTI split-beam equipment. Frequency kept at 120 kHz and still marked fish using paper charts.</w:t>
+            </w:r>
+          </w:p>
+        </w:tc>
+      </w:tr>
+      <w:tr>
+        <w:tc>
+          <w:tcPr/>
+          <w:p>
+            <w:pPr>
+              <w:pStyle w:val="Compact"/>
+              <w:jc w:val="left"/>
+            </w:pPr>
+            <w:r>
+              <w:t xml:space="preserve">2004</w:t>
+            </w:r>
+          </w:p>
+        </w:tc>
+        <w:tc>
+          <w:tcPr/>
+          <w:p>
+            <w:pPr>
+              <w:pStyle w:val="Compact"/>
+              <w:jc w:val="left"/>
+            </w:pPr>
+            <w:r>
+              <w:t xml:space="preserve">Sonar</w:t>
+            </w:r>
+          </w:p>
+        </w:tc>
+        <w:tc>
+          <w:tcPr/>
+          <w:p>
+            <w:pPr>
+              <w:pStyle w:val="Compact"/>
+              <w:jc w:val="left"/>
+            </w:pPr>
+            <w:r>
+              <w:t xml:space="preserve">Changed selectivity model to use Pearson-T curve.</w:t>
+            </w:r>
+          </w:p>
+        </w:tc>
+      </w:tr>
+      <w:tr>
+        <w:tc>
+          <w:tcPr/>
+          <w:p>
+            <w:pPr>
+              <w:pStyle w:val="Compact"/>
+              <w:jc w:val="left"/>
+            </w:pPr>
+            <w:r>
+              <w:t xml:space="preserve">2005</w:t>
+            </w:r>
+          </w:p>
+        </w:tc>
+        <w:tc>
+          <w:tcPr/>
+          <w:p>
+            <w:pPr>
+              <w:pStyle w:val="Compact"/>
+              <w:jc w:val="left"/>
+            </w:pPr>
+            <w:r>
+              <w:t xml:space="preserve">Sonar</w:t>
+            </w:r>
+          </w:p>
+        </w:tc>
+        <w:tc>
+          <w:tcPr/>
+          <w:p>
+            <w:pPr>
+              <w:pStyle w:val="Compact"/>
+              <w:jc w:val="left"/>
+            </w:pPr>
+            <w:r>
+              <w:t xml:space="preserve">Incorporated the DIDSON into left bank sampling for the first 20 m.</w:t>
+            </w:r>
+          </w:p>
+        </w:tc>
+      </w:tr>
+      <w:tr>
+        <w:tc>
+          <w:tcPr/>
+          <w:p>
+            <w:pPr>
+              <w:pStyle w:val="Compact"/>
+              <w:jc w:val="left"/>
+            </w:pPr>
+            <w:r>
+              <w:t xml:space="preserve">2009</w:t>
+            </w:r>
+          </w:p>
+        </w:tc>
+        <w:tc>
+          <w:tcPr/>
+          <w:p>
+            <w:pPr>
+              <w:pStyle w:val="Compact"/>
+              <w:jc w:val="left"/>
+            </w:pPr>
+            <w:r>
+              <w:t xml:space="preserve">Sonar</w:t>
+            </w:r>
+          </w:p>
+        </w:tc>
+        <w:tc>
+          <w:tcPr/>
+          <w:p>
+            <w:pPr>
+              <w:pStyle w:val="Compact"/>
+              <w:jc w:val="left"/>
+            </w:pPr>
+            <w:r>
+              <w:t xml:space="preserve">Transitioned from marking fish on paper charts to electronic echograms.</w:t>
+            </w:r>
+          </w:p>
+        </w:tc>
+      </w:tr>
+      <w:tr>
+        <w:tc>
+          <w:tcPr/>
+          <w:p>
+            <w:pPr>
+              <w:pStyle w:val="Compact"/>
+              <w:jc w:val="left"/>
+            </w:pPr>
+            <w:r>
+              <w:t xml:space="preserve">2010</w:t>
+            </w:r>
+          </w:p>
+        </w:tc>
+        <w:tc>
+          <w:tcPr/>
+          <w:p>
+            <w:pPr>
+              <w:pStyle w:val="Compact"/>
+              <w:jc w:val="left"/>
+            </w:pPr>
+            <w:r>
+              <w:t xml:space="preserve">Test Fishery</w:t>
+            </w:r>
+          </w:p>
+        </w:tc>
+        <w:tc>
+          <w:tcPr/>
+          <w:p>
+            <w:pPr>
+              <w:pStyle w:val="Compact"/>
+              <w:jc w:val="left"/>
+            </w:pPr>
+            <w:r>
+              <w:t xml:space="preserve">Tested 50 fathom nets during summer season. Alternated 25 fathom and 50 fathom by test fishing period.</w:t>
+            </w:r>
+          </w:p>
+        </w:tc>
+      </w:tr>
+      <w:tr>
+        <w:tc>
+          <w:tcPr/>
+          <w:p>
+            <w:pPr>
+              <w:pStyle w:val="Compact"/>
+              <w:jc w:val="left"/>
+            </w:pPr>
+            <w:r>
+              <w:t xml:space="preserve">2010</w:t>
+            </w:r>
+          </w:p>
+        </w:tc>
+        <w:tc>
+          <w:tcPr/>
+          <w:p>
+            <w:pPr>
+              <w:pStyle w:val="Compact"/>
+              <w:jc w:val="left"/>
+            </w:pPr>
+            <w:r>
+              <w:t xml:space="preserve">Sonar</w:t>
+            </w:r>
+          </w:p>
+        </w:tc>
+        <w:tc>
+          <w:tcPr/>
+          <w:p>
+            <w:pPr>
+              <w:pStyle w:val="Compact"/>
+              <w:jc w:val="left"/>
+            </w:pPr>
+            <w:r>
+              <w:t xml:space="preserve">Preliminary testing of side-scan sonar for use offshore during periods of extreme turbidity.</w:t>
+            </w:r>
+          </w:p>
+        </w:tc>
+      </w:tr>
+      <w:tr>
+        <w:tc>
+          <w:tcPr/>
+          <w:p>
+            <w:pPr>
+              <w:pStyle w:val="Compact"/>
+              <w:jc w:val="left"/>
+            </w:pPr>
+            <w:r>
+              <w:t xml:space="preserve">2011</w:t>
+            </w:r>
+          </w:p>
+        </w:tc>
+        <w:tc>
+          <w:tcPr/>
+          <w:p>
+            <w:pPr>
+              <w:pStyle w:val="Compact"/>
+              <w:jc w:val="left"/>
+            </w:pPr>
+            <w:r>
+              <w:t xml:space="preserve">Test Fishery</w:t>
+            </w:r>
+          </w:p>
+        </w:tc>
+        <w:tc>
+          <w:tcPr/>
+          <w:p>
+            <w:pPr>
+              <w:pStyle w:val="Compact"/>
+              <w:jc w:val="left"/>
+            </w:pPr>
+            <w:r>
+              <w:t xml:space="preserve">Discontinued the 50 fathom nets and resumed normal test fishing operations.</w:t>
+            </w:r>
+          </w:p>
+        </w:tc>
+      </w:tr>
+      <w:tr>
+        <w:tc>
+          <w:tcPr/>
+          <w:p>
+            <w:pPr>
+              <w:pStyle w:val="Compact"/>
+              <w:jc w:val="left"/>
+            </w:pPr>
+            <w:r>
+              <w:t xml:space="preserve">2011</w:t>
+            </w:r>
+          </w:p>
+        </w:tc>
+        <w:tc>
+          <w:tcPr/>
+          <w:p>
+            <w:pPr>
+              <w:pStyle w:val="Compact"/>
+              <w:jc w:val="left"/>
+            </w:pPr>
+            <w:r>
+              <w:t xml:space="preserve">Sonar</w:t>
+            </w:r>
+          </w:p>
+        </w:tc>
+        <w:tc>
+          <w:tcPr/>
+          <w:p>
+            <w:pPr>
+              <w:pStyle w:val="Compact"/>
+              <w:jc w:val="left"/>
+            </w:pPr>
+            <w:r>
+              <w:t xml:space="preserve">Final year of side-scan testing.</w:t>
+            </w:r>
+          </w:p>
+        </w:tc>
+      </w:tr>
+      <w:tr>
+        <w:tc>
+          <w:tcPr/>
+          <w:p>
+            <w:pPr>
+              <w:pStyle w:val="Compact"/>
+              <w:jc w:val="left"/>
+            </w:pPr>
+            <w:r>
+              <w:t xml:space="preserve">2015</w:t>
+            </w:r>
+          </w:p>
+        </w:tc>
+        <w:tc>
+          <w:tcPr/>
+          <w:p>
+            <w:pPr>
+              <w:pStyle w:val="Compact"/>
+              <w:jc w:val="left"/>
+            </w:pPr>
+            <w:r>
+              <w:t xml:space="preserve">Sonar</w:t>
+            </w:r>
+          </w:p>
+        </w:tc>
+        <w:tc>
+          <w:tcPr/>
+          <w:p>
+            <w:pPr>
+              <w:pStyle w:val="Compact"/>
+              <w:jc w:val="left"/>
+            </w:pPr>
+            <w:r>
+              <w:t xml:space="preserve">Switched from DIDSON to ARIS on the left bank sampling the entire stratum 3 (0-50 m).</w:t>
+            </w:r>
+          </w:p>
+        </w:tc>
+      </w:tr>
+      <w:tr>
+        <w:tc>
+          <w:tcPr/>
+          <w:p>
+            <w:pPr>
+              <w:pStyle w:val="Compact"/>
+              <w:jc w:val="left"/>
+            </w:pPr>
+            <w:r>
+              <w:t xml:space="preserve">2016</w:t>
+            </w:r>
+          </w:p>
+        </w:tc>
+        <w:tc>
+          <w:tcPr/>
+          <w:p>
+            <w:pPr>
+              <w:pStyle w:val="Compact"/>
+              <w:jc w:val="left"/>
+            </w:pPr>
+            <w:r>
+              <w:t xml:space="preserve">Sonar</w:t>
+            </w:r>
+          </w:p>
+        </w:tc>
+        <w:tc>
+          <w:tcPr/>
+          <w:p>
+            <w:pPr>
+              <w:pStyle w:val="Compact"/>
+              <w:jc w:val="left"/>
+            </w:pPr>
+            <w:r>
+              <w:t xml:space="preserve">Updated selectivity parameters for all species and implemented a minimum selectivity threshold of 0.1.</w:t>
+            </w:r>
+          </w:p>
+        </w:tc>
+      </w:tr>
+    </w:tbl>
+    <w:p>
+      <w:pPr>
+        <w:pStyle w:val="BodyText"/>
+      </w:pPr>
+      <w:r>
+        <w:rPr>
+          <w:bCs/>
+          <w:b/>
+        </w:rPr>
+        <w:t xml:space="preserve">Table A.3:</w:t>
+      </w:r>
+      <w:r>
+        <w:t xml:space="preserve"> </w:t>
+      </w:r>
+      <w:r>
+        <w:t xml:space="preserve">Inventory of Data Concerns - Pilot Station Sonar</w:t>
+      </w:r>
+    </w:p>
+    <w:tbl>
+      <w:tblPr>
+        <w:tblStyle w:val="Table"/>
+        <w:tblW w:type="pct" w:w="5000"/>
+        <w:tblLook w:firstRow="1" w:lastRow="0" w:firstColumn="0" w:lastColumn="0" w:noHBand="0" w:noVBand="0" w:val="0020"/>
+      </w:tblPr>
+      <w:tblGrid>
+        <w:gridCol w:w="306"/>
+        <w:gridCol w:w="7613"/>
+      </w:tblGrid>
+      <w:tr>
+        <w:trPr>
+          <w:tblHeader w:val="true"/>
+        </w:trPr>
+        <w:tc>
+          <w:tcPr/>
+          <w:p>
+            <w:pPr>
+              <w:pStyle w:val="Compact"/>
+              <w:jc w:val="left"/>
+            </w:pPr>
+            <w:r>
+              <w:t xml:space="preserve">Years_Affected</w:t>
+            </w:r>
+          </w:p>
+        </w:tc>
+        <w:tc>
+          <w:tcPr/>
+          <w:p>
+            <w:pPr>
+              <w:pStyle w:val="Compact"/>
+              <w:jc w:val="left"/>
+            </w:pPr>
+            <w:r>
+              <w:t xml:space="preserve">Potential_Issue</w:t>
+            </w:r>
+          </w:p>
+        </w:tc>
+      </w:tr>
+      <w:tr>
+        <w:tc>
+          <w:tcPr/>
+          <w:p>
+            <w:pPr>
+              <w:pStyle w:val="Compact"/>
+              <w:jc w:val="left"/>
+            </w:pPr>
+            <w:r>
+              <w:t xml:space="preserve">1980-1994</w:t>
+            </w:r>
+          </w:p>
+        </w:tc>
+        <w:tc>
+          <w:tcPr/>
+          <w:p>
+            <w:pPr>
+              <w:pStyle w:val="Compact"/>
+              <w:jc w:val="left"/>
+            </w:pPr>
+            <w:r>
+              <w:t xml:space="preserve">Prior to 1993, the project used dual-beam sonar equipment that operated at 420 kHz. Prior to 1995, the project attempted to identify direction of travel of detected targets by aiming transducers at an upstream or downstream oblique angle relative to fish travel. Because of these changes, data collected from 1995 to current are not directly compatible to previous years.</w:t>
+            </w:r>
+          </w:p>
+        </w:tc>
+      </w:tr>
+      <w:tr>
+        <w:tc>
+          <w:tcPr/>
+          <w:p>
+            <w:pPr>
+              <w:pStyle w:val="Compact"/>
+              <w:jc w:val="left"/>
+            </w:pPr>
+            <w:r>
+              <w:t xml:space="preserve">Mid 1990s</w:t>
+            </w:r>
+          </w:p>
+        </w:tc>
+        <w:tc>
+          <w:tcPr/>
+          <w:p>
+            <w:pPr>
+              <w:pStyle w:val="Compact"/>
+              <w:jc w:val="left"/>
+            </w:pPr>
+            <w:r>
+              <w:t xml:space="preserve">Sandbar issue on the right bank plagued the project for several years. Detection through the silt band created by the bar while depositing or vacating made counts difficult in those years.</w:t>
+            </w:r>
+          </w:p>
+        </w:tc>
+      </w:tr>
+      <w:tr>
+        <w:tc>
+          <w:tcPr/>
+          <w:p>
+            <w:pPr>
+              <w:pStyle w:val="Compact"/>
+              <w:jc w:val="left"/>
+            </w:pPr>
+            <w:r>
+              <w:t xml:space="preserve">1996</w:t>
+            </w:r>
+          </w:p>
+        </w:tc>
+        <w:tc>
+          <w:tcPr/>
+          <w:p>
+            <w:pPr>
+              <w:pStyle w:val="Compact"/>
+              <w:jc w:val="left"/>
+            </w:pPr>
+            <w:r>
+              <w:t xml:space="preserve">The Pilot Station sonar project did not operate at full capacity in 1996 and there are no passage estimates for this year.</w:t>
+            </w:r>
+          </w:p>
+        </w:tc>
+      </w:tr>
+      <w:tr>
+        <w:tc>
+          <w:tcPr/>
+          <w:p>
+            <w:pPr>
+              <w:pStyle w:val="Compact"/>
+              <w:jc w:val="left"/>
+            </w:pPr>
+            <w:r>
+              <w:t xml:space="preserve">2001</w:t>
+            </w:r>
+          </w:p>
+        </w:tc>
+        <w:tc>
+          <w:tcPr/>
+          <w:p>
+            <w:pPr>
+              <w:pStyle w:val="Compact"/>
+              <w:jc w:val="left"/>
+            </w:pPr>
+            <w:r>
+              <w:t xml:space="preserve">High water levels were experienced at Pilot Station therefore, passage estimates are considered conservative. Extreme high water during the bulk of the summer season (May, all of June and part of July). Water remained slightly above average throughout the fall.</w:t>
+            </w:r>
+          </w:p>
+        </w:tc>
+      </w:tr>
+      <w:tr>
+        <w:tc>
+          <w:tcPr/>
+          <w:p>
+            <w:pPr>
+              <w:pStyle w:val="Compact"/>
+              <w:jc w:val="left"/>
+            </w:pPr>
+            <w:r>
+              <w:t xml:space="preserve">2005</w:t>
+            </w:r>
+          </w:p>
+        </w:tc>
+        <w:tc>
+          <w:tcPr/>
+          <w:p>
+            <w:pPr>
+              <w:pStyle w:val="Compact"/>
+              <w:jc w:val="left"/>
+            </w:pPr>
+            <w:r>
+              <w:t xml:space="preserve">Estimates include extrapolations for the dates June 10 to June 18 to account for the time before the DIDSON was deployed. Otherwise, the estimates should be good.</w:t>
+            </w:r>
+          </w:p>
+        </w:tc>
+      </w:tr>
+      <w:tr>
+        <w:tc>
+          <w:tcPr/>
+          <w:p>
+            <w:pPr>
+              <w:pStyle w:val="Compact"/>
+              <w:jc w:val="left"/>
+            </w:pPr>
+            <w:r>
+              <w:t xml:space="preserve">2009</w:t>
+            </w:r>
+          </w:p>
+        </w:tc>
+        <w:tc>
+          <w:tcPr/>
+          <w:p>
+            <w:pPr>
+              <w:pStyle w:val="Compact"/>
+              <w:jc w:val="left"/>
+            </w:pPr>
+            <w:r>
+              <w:t xml:space="preserve">High water levels were experienced at Pilot Station therefore which limited detection. Passage estimates are considered conservative. Extremely high in May but then just above average the rest of the summer season. In the fall, water dropped to record low causing all kinds of unique issues for those species.</w:t>
+            </w:r>
+          </w:p>
+        </w:tc>
+      </w:tr>
+    </w:tbl>
+    <w:bookmarkEnd w:id="38"/>
     <w:sectPr/>
   </w:body>
 </w:document>

</xml_diff>